<commit_message>
Documentación de AGR y Figuras
</commit_message>
<xml_diff>
--- a/docs/Agriculture Dataset.docx
+++ b/docs/Agriculture Dataset.docx
@@ -230,6 +230,7 @@
       <w:pPr>
         <w:rPr>
           <w:rStyle w:val="IntenseReference"/>
+          <w:lang w:val="en-US"/>
         </w:rPr>
       </w:pPr>
     </w:p>
@@ -343,19 +344,7 @@
         <w:rPr>
           <w:rStyle w:val="IntenseReference"/>
         </w:rPr>
-        <w:t xml:space="preserve">Descarga </w:t>
-      </w:r>
-      <w:r>
-        <w:rPr>
-          <w:rStyle w:val="IntenseReference"/>
-        </w:rPr>
-        <w:t>de las anotaciones</w:t>
-      </w:r>
-      <w:r>
-        <w:rPr>
-          <w:rStyle w:val="IntenseReference"/>
-        </w:rPr>
-        <w:t xml:space="preserve"> de los artículos</w:t>
+        <w:t>Descarga de las anotaciones de los artículos</w:t>
       </w:r>
     </w:p>
     <w:p>
@@ -404,6 +393,9 @@
     </w:p>
     <w:p>
       <w:r>
+        <w:rPr>
+          <w:noProof/>
+        </w:rPr>
         <w:lastRenderedPageBreak/>
         <w:drawing>
           <wp:inline distT="0" distB="0" distL="0" distR="0" wp14:anchorId="03C36DF1" wp14:editId="502D8456">
@@ -489,6 +481,9 @@
     </w:p>
     <w:p>
       <w:r>
+        <w:rPr>
+          <w:noProof/>
+        </w:rPr>
         <w:drawing>
           <wp:inline distT="0" distB="0" distL="0" distR="0" wp14:anchorId="2F008DF4" wp14:editId="73CC2968">
             <wp:extent cx="5727700" cy="2117090"/>
@@ -576,6 +571,9 @@
         <w:jc w:val="center"/>
       </w:pPr>
       <w:r>
+        <w:rPr>
+          <w:noProof/>
+        </w:rPr>
         <w:lastRenderedPageBreak/>
         <w:drawing>
           <wp:inline distT="0" distB="0" distL="0" distR="0" wp14:anchorId="0D8CD433" wp14:editId="7882205B">
@@ -627,15 +625,7 @@
       </w:r>
       <w:proofErr w:type="spellEnd"/>
       <w:r>
-        <w:t xml:space="preserve"> para entrenamiento </w:t>
-      </w:r>
-      <w:proofErr w:type="spellStart"/>
-      <w:r>
-        <w:t xml:space="preserve">de </w:t>
-      </w:r>
-      <w:proofErr w:type="spellEnd"/>
-      <w:r>
-        <w:t>los modelos de tópicos</w:t>
+        <w:t xml:space="preserve"> para entrenamiento de los modelos de tópicos</w:t>
       </w:r>
     </w:p>
     <w:p>
@@ -1329,13 +1319,7 @@
         <w:rPr>
           <w:rStyle w:val="IntenseReference"/>
         </w:rPr>
-        <w:t>D</w:t>
-      </w:r>
-      <w:r>
-        <w:rPr>
-          <w:rStyle w:val="IntenseReference"/>
-        </w:rPr>
-        <w:t>istribución de los artículos por año de publicación</w:t>
+        <w:t>Distribución de los artículos por año de publicación</w:t>
       </w:r>
     </w:p>
     <w:p>
@@ -1758,13 +1742,7 @@
         <w:rPr>
           <w:rStyle w:val="IntenseReference"/>
         </w:rPr>
-        <w:t xml:space="preserve">Distribución de los artículos por </w:t>
-      </w:r>
-      <w:r>
-        <w:rPr>
-          <w:rStyle w:val="IntenseReference"/>
-        </w:rPr>
-        <w:t>campo de estudio</w:t>
+        <w:t>Distribución de los artículos por campo de estudio</w:t>
       </w:r>
     </w:p>
     <w:p>
@@ -2328,7 +2306,7 @@
           <w:bdr w:val="none" w:sz="0" w:space="0" w:color="auto"/>
           <w:shd w:val="clear" w:color="auto" w:fill="auto"/>
         </w:rPr>
-        <w:t>36</w:t>
+        <w:t>36.</w:t>
       </w:r>
       <w:r>
         <w:rPr>
@@ -2343,7 +2321,7 @@
           <w:bdr w:val="none" w:sz="0" w:space="0" w:color="auto"/>
           <w:shd w:val="clear" w:color="auto" w:fill="auto"/>
         </w:rPr>
-        <w:t>.</w:t>
+        <w:t>543</w:t>
       </w:r>
       <w:r>
         <w:rPr>
@@ -2358,7 +2336,65 @@
           <w:bdr w:val="none" w:sz="0" w:space="0" w:color="auto"/>
           <w:shd w:val="clear" w:color="auto" w:fill="auto"/>
         </w:rPr>
-        <w:t>543</w:t>
+        <w:t xml:space="preserve"> </w:t>
+      </w:r>
+      <w:r>
+        <w:rPr>
+          <w:rStyle w:val="Emphasis"/>
+          <w:b/>
+          <w:bCs/>
+          <w:i w:val="0"/>
+          <w:iCs w:val="0"/>
+          <w:sz w:val="22"/>
+          <w:szCs w:val="22"/>
+          <w:bdr w:val="none" w:sz="0" w:space="0" w:color="auto"/>
+          <w:shd w:val="clear" w:color="auto" w:fill="auto"/>
+        </w:rPr>
+        <w:t xml:space="preserve">artículos </w:t>
+      </w:r>
+      <w:r>
+        <w:rPr>
+          <w:rStyle w:val="Emphasis"/>
+          <w:b/>
+          <w:bCs/>
+          <w:i w:val="0"/>
+          <w:iCs w:val="0"/>
+          <w:sz w:val="22"/>
+          <w:szCs w:val="22"/>
+          <w:bdr w:val="none" w:sz="0" w:space="0" w:color="auto"/>
+          <w:shd w:val="clear" w:color="auto" w:fill="auto"/>
+        </w:rPr>
+        <w:t xml:space="preserve">cuando se seleccionan artículos con </w:t>
+      </w:r>
+      <w:proofErr w:type="spellStart"/>
+      <w:r>
+        <w:rPr>
+          <w:rStyle w:val="Emphasis"/>
+          <w:b/>
+          <w:bCs/>
+          <w:i w:val="0"/>
+          <w:iCs w:val="0"/>
+          <w:sz w:val="22"/>
+          <w:szCs w:val="22"/>
+          <w:bdr w:val="none" w:sz="0" w:space="0" w:color="auto"/>
+          <w:shd w:val="clear" w:color="auto" w:fill="auto"/>
+        </w:rPr>
+        <w:t>abstract</w:t>
+      </w:r>
+      <w:proofErr w:type="spellEnd"/>
+      <w:r>
+        <w:rPr>
+          <w:rStyle w:val="Emphasis"/>
+          <w:b/>
+          <w:bCs/>
+          <w:i w:val="0"/>
+          <w:iCs w:val="0"/>
+          <w:sz w:val="22"/>
+          <w:szCs w:val="22"/>
+          <w:bdr w:val="none" w:sz="0" w:space="0" w:color="auto"/>
+          <w:shd w:val="clear" w:color="auto" w:fill="auto"/>
+        </w:rPr>
+        <w:t xml:space="preserve">, y de </w:t>
       </w:r>
       <w:r>
         <w:rPr>
@@ -2373,7 +2409,7 @@
           <w:bdr w:val="none" w:sz="0" w:space="0" w:color="auto"/>
           <w:shd w:val="clear" w:color="auto" w:fill="auto"/>
         </w:rPr>
-        <w:t xml:space="preserve"> </w:t>
+        <w:t xml:space="preserve">24.448 </w:t>
       </w:r>
       <w:r>
         <w:rPr>
@@ -2387,8 +2423,9 @@
           <w:bdr w:val="none" w:sz="0" w:space="0" w:color="auto"/>
           <w:shd w:val="clear" w:color="auto" w:fill="auto"/>
         </w:rPr>
-        <w:t xml:space="preserve">artículos </w:t>
-      </w:r>
+        <w:t xml:space="preserve">si se seleccionan artículos con </w:t>
+      </w:r>
+      <w:proofErr w:type="spellStart"/>
       <w:r>
         <w:rPr>
           <w:rStyle w:val="Emphasis"/>
@@ -2401,9 +2438,9 @@
           <w:bdr w:val="none" w:sz="0" w:space="0" w:color="auto"/>
           <w:shd w:val="clear" w:color="auto" w:fill="auto"/>
         </w:rPr>
-        <w:t xml:space="preserve">cuando se seleccionan artículos con </w:t>
-      </w:r>
-      <w:proofErr w:type="spellStart"/>
+        <w:t>abstract</w:t>
+      </w:r>
+      <w:proofErr w:type="spellEnd"/>
       <w:r>
         <w:rPr>
           <w:rStyle w:val="Emphasis"/>
@@ -2416,110 +2453,6 @@
           <w:bdr w:val="none" w:sz="0" w:space="0" w:color="auto"/>
           <w:shd w:val="clear" w:color="auto" w:fill="auto"/>
         </w:rPr>
-        <w:t>abstract</w:t>
-      </w:r>
-      <w:proofErr w:type="spellEnd"/>
-      <w:r>
-        <w:rPr>
-          <w:rStyle w:val="Emphasis"/>
-          <w:b/>
-          <w:bCs/>
-          <w:i w:val="0"/>
-          <w:iCs w:val="0"/>
-          <w:sz w:val="22"/>
-          <w:szCs w:val="22"/>
-          <w:bdr w:val="none" w:sz="0" w:space="0" w:color="auto"/>
-          <w:shd w:val="clear" w:color="auto" w:fill="auto"/>
-        </w:rPr>
-        <w:t xml:space="preserve">, y de </w:t>
-      </w:r>
-      <w:r>
-        <w:rPr>
-          <w:rStyle w:val="Emphasis"/>
-          <w:b/>
-          <w:bCs/>
-          <w:i w:val="0"/>
-          <w:iCs w:val="0"/>
-          <w:color w:val="FF0000"/>
-          <w:sz w:val="22"/>
-          <w:szCs w:val="22"/>
-          <w:bdr w:val="none" w:sz="0" w:space="0" w:color="auto"/>
-          <w:shd w:val="clear" w:color="auto" w:fill="auto"/>
-        </w:rPr>
-        <w:t>24.4</w:t>
-      </w:r>
-      <w:r>
-        <w:rPr>
-          <w:rStyle w:val="Emphasis"/>
-          <w:b/>
-          <w:bCs/>
-          <w:i w:val="0"/>
-          <w:iCs w:val="0"/>
-          <w:color w:val="FF0000"/>
-          <w:sz w:val="22"/>
-          <w:szCs w:val="22"/>
-          <w:bdr w:val="none" w:sz="0" w:space="0" w:color="auto"/>
-          <w:shd w:val="clear" w:color="auto" w:fill="auto"/>
-        </w:rPr>
-        <w:t>48</w:t>
-      </w:r>
-      <w:r>
-        <w:rPr>
-          <w:rStyle w:val="Emphasis"/>
-          <w:b/>
-          <w:bCs/>
-          <w:i w:val="0"/>
-          <w:iCs w:val="0"/>
-          <w:color w:val="FF0000"/>
-          <w:sz w:val="22"/>
-          <w:szCs w:val="22"/>
-          <w:bdr w:val="none" w:sz="0" w:space="0" w:color="auto"/>
-          <w:shd w:val="clear" w:color="auto" w:fill="auto"/>
-        </w:rPr>
-        <w:t xml:space="preserve"> </w:t>
-      </w:r>
-      <w:r>
-        <w:rPr>
-          <w:rStyle w:val="Emphasis"/>
-          <w:b/>
-          <w:bCs/>
-          <w:i w:val="0"/>
-          <w:iCs w:val="0"/>
-          <w:sz w:val="22"/>
-          <w:szCs w:val="22"/>
-          <w:bdr w:val="none" w:sz="0" w:space="0" w:color="auto"/>
-          <w:shd w:val="clear" w:color="auto" w:fill="auto"/>
-        </w:rPr>
-        <w:t xml:space="preserve">si se seleccionan artículos con </w:t>
-      </w:r>
-      <w:proofErr w:type="spellStart"/>
-      <w:r>
-        <w:rPr>
-          <w:rStyle w:val="Emphasis"/>
-          <w:b/>
-          <w:bCs/>
-          <w:i w:val="0"/>
-          <w:iCs w:val="0"/>
-          <w:sz w:val="22"/>
-          <w:szCs w:val="22"/>
-          <w:bdr w:val="none" w:sz="0" w:space="0" w:color="auto"/>
-          <w:shd w:val="clear" w:color="auto" w:fill="auto"/>
-        </w:rPr>
-        <w:t>abstract</w:t>
-      </w:r>
-      <w:proofErr w:type="spellEnd"/>
-      <w:r>
-        <w:rPr>
-          <w:rStyle w:val="Emphasis"/>
-          <w:b/>
-          <w:bCs/>
-          <w:i w:val="0"/>
-          <w:iCs w:val="0"/>
-          <w:sz w:val="22"/>
-          <w:szCs w:val="22"/>
-          <w:bdr w:val="none" w:sz="0" w:space="0" w:color="auto"/>
-          <w:shd w:val="clear" w:color="auto" w:fill="auto"/>
-        </w:rPr>
         <w:t xml:space="preserve"> y PMID.</w:t>
       </w:r>
     </w:p>
@@ -2534,13 +2467,7 @@
         <w:rPr>
           <w:rStyle w:val="IntenseReference"/>
         </w:rPr>
-        <w:t xml:space="preserve">Distribución </w:t>
-      </w:r>
-      <w:r>
-        <w:rPr>
-          <w:rStyle w:val="IntenseReference"/>
-        </w:rPr>
-        <w:t>Del Número de Artículos por Autor</w:t>
+        <w:t>Distribución Del Número de Artículos por Autor</w:t>
       </w:r>
     </w:p>
     <w:p>
@@ -2652,10 +2579,75 @@
       </w:pPr>
       <w:r>
         <w:lastRenderedPageBreak/>
-        <w:t>Generación de los Corpus de Entrenamiento</w:t>
-      </w:r>
-    </w:p>
-    <w:p/>
+        <w:t xml:space="preserve">Generación de los </w:t>
+      </w:r>
+      <w:r>
+        <w:t>Modelos de Tópicos</w:t>
+      </w:r>
+    </w:p>
+    <w:p>
+      <w:r>
+        <w:t>En esta sección explicaremos el procedimiento seguido para la generación de los modelos de tópicos, así como para la validación del número de tópicos. Comenzaremos explicando cómo se lleva a cabo la generación del corpus de entrenamiento, y posteriormente se analizará la validación de los parámetros del modelo, y el formato de los ficheros de salida generados.</w:t>
+      </w:r>
+    </w:p>
+    <w:p>
+      <w:pPr>
+        <w:rPr>
+          <w:rStyle w:val="IntenseReference"/>
+        </w:rPr>
+      </w:pPr>
+      <w:proofErr w:type="spellStart"/>
+      <w:r>
+        <w:rPr>
+          <w:rStyle w:val="IntenseReference"/>
+        </w:rPr>
+        <w:t>Lematización</w:t>
+      </w:r>
+      <w:proofErr w:type="spellEnd"/>
+      <w:r>
+        <w:rPr>
+          <w:rStyle w:val="IntenseReference"/>
+        </w:rPr>
+        <w:t xml:space="preserve"> y Generación del Corpus de datos para </w:t>
+      </w:r>
+      <w:proofErr w:type="spellStart"/>
+      <w:r>
+        <w:rPr>
+          <w:rStyle w:val="IntenseReference"/>
+        </w:rPr>
+        <w:t>Mallet</w:t>
+      </w:r>
+      <w:proofErr w:type="spellEnd"/>
+    </w:p>
+    <w:p>
+      <w:r>
+        <w:t xml:space="preserve">Una primera tarea a llevar a cabo para la extracción de tópicos consiste en </w:t>
+      </w:r>
+      <w:proofErr w:type="gramStart"/>
+      <w:r>
+        <w:t>al homogeneización</w:t>
+      </w:r>
+      <w:proofErr w:type="gramEnd"/>
+      <w:r>
+        <w:t xml:space="preserve"> de los textos asociados al </w:t>
+      </w:r>
+      <w:proofErr w:type="spellStart"/>
+      <w:r>
+        <w:t>abstract</w:t>
+      </w:r>
+      <w:proofErr w:type="spellEnd"/>
+      <w:r>
+        <w:t xml:space="preserve"> de cada artículo que compone el </w:t>
+      </w:r>
+      <w:proofErr w:type="spellStart"/>
+      <w:r>
+        <w:t>dataset</w:t>
+      </w:r>
+      <w:proofErr w:type="spellEnd"/>
+      <w:r>
+        <w:t xml:space="preserve"> extendido. Para ello se han realizado las siguientes tareas:</w:t>
+      </w:r>
+    </w:p>
     <w:p>
       <w:pPr>
         <w:pStyle w:val="ListParagraph"/>
@@ -2664,8 +2656,83 @@
           <w:numId w:val="5"/>
         </w:numPr>
       </w:pPr>
-      <w:r>
-        <w:t>Generar corpus / Lematizar</w:t>
+      <w:proofErr w:type="spellStart"/>
+      <w:r>
+        <w:t>Lematización</w:t>
+      </w:r>
+      <w:proofErr w:type="spellEnd"/>
+      <w:r>
+        <w:t xml:space="preserve">: permite agrupar términos con el mismo significado eliminando información morfológica como pueden ser el número o el género. La </w:t>
+      </w:r>
+      <w:proofErr w:type="spellStart"/>
+      <w:r>
+        <w:t>lematización</w:t>
+      </w:r>
+      <w:proofErr w:type="spellEnd"/>
+      <w:r>
+        <w:t xml:space="preserve"> se ha llevado a cabo utilizando una versión </w:t>
+      </w:r>
+      <w:proofErr w:type="spellStart"/>
+      <w:r>
+        <w:t>dockerizada</w:t>
+      </w:r>
+      <w:proofErr w:type="spellEnd"/>
+      <w:r>
+        <w:t xml:space="preserve"> de IXA pipes (</w:t>
+      </w:r>
+      <w:hyperlink r:id="rId17" w:history="1">
+        <w:r>
+          <w:rPr>
+            <w:rStyle w:val="Hyperlink"/>
+          </w:rPr>
+          <w:t>https://github.com/librairy/nlp</w:t>
+        </w:r>
+      </w:hyperlink>
+      <w:r>
+        <w:t xml:space="preserve">). Durante la </w:t>
+      </w:r>
+      <w:proofErr w:type="spellStart"/>
+      <w:r>
+        <w:t>lematización</w:t>
+      </w:r>
+      <w:proofErr w:type="spellEnd"/>
+      <w:r>
+        <w:t xml:space="preserve"> se presta atención también al </w:t>
+      </w:r>
+      <w:proofErr w:type="spellStart"/>
+      <w:r>
+        <w:rPr>
+          <w:i/>
+          <w:iCs/>
+        </w:rPr>
+        <w:t>Part</w:t>
+      </w:r>
+      <w:proofErr w:type="spellEnd"/>
+      <w:r>
+        <w:rPr>
+          <w:i/>
+          <w:iCs/>
+        </w:rPr>
+        <w:t xml:space="preserve"> of </w:t>
+      </w:r>
+      <w:proofErr w:type="spellStart"/>
+      <w:r>
+        <w:rPr>
+          <w:i/>
+          <w:iCs/>
+        </w:rPr>
+        <w:t>Speech</w:t>
+      </w:r>
+      <w:proofErr w:type="spellEnd"/>
+      <w:r>
+        <w:rPr>
+          <w:i/>
+          <w:iCs/>
+        </w:rPr>
+        <w:t xml:space="preserve"> </w:t>
+      </w:r>
+      <w:r>
+        <w:t>de cada término, conservando únicamente nombres, adjetivos y verbos.</w:t>
       </w:r>
     </w:p>
     <w:p>
@@ -2677,7 +2744,93 @@
         </w:numPr>
       </w:pPr>
       <w:r>
-        <w:t>Generar un primer modelo</w:t>
+        <w:t xml:space="preserve">Eliminación de </w:t>
+      </w:r>
+      <w:proofErr w:type="spellStart"/>
+      <w:r>
+        <w:t>stopwords</w:t>
+      </w:r>
+      <w:proofErr w:type="spellEnd"/>
+      <w:r>
+        <w:t xml:space="preserve">: Además de </w:t>
+      </w:r>
+      <w:proofErr w:type="spellStart"/>
+      <w:r>
+        <w:t>stopwords</w:t>
+      </w:r>
+      <w:proofErr w:type="spellEnd"/>
+      <w:r>
+        <w:t xml:space="preserve"> genéricas de lengua inglesa, se han añadido 2.032 </w:t>
+      </w:r>
+      <w:proofErr w:type="spellStart"/>
+      <w:r>
+        <w:t>stopwords</w:t>
+      </w:r>
+      <w:proofErr w:type="spellEnd"/>
+      <w:r>
+        <w:t xml:space="preserve"> adicionales que son términos de escaso valor semántico para este corpus documental (</w:t>
+      </w:r>
+      <w:proofErr w:type="spellStart"/>
+      <w:r>
+        <w:t>e.g</w:t>
+      </w:r>
+      <w:proofErr w:type="spellEnd"/>
+      <w:r>
+        <w:t xml:space="preserve">., </w:t>
+      </w:r>
+      <w:proofErr w:type="spellStart"/>
+      <w:r>
+        <w:rPr>
+          <w:i/>
+          <w:iCs/>
+        </w:rPr>
+        <w:t>paper</w:t>
+      </w:r>
+      <w:proofErr w:type="spellEnd"/>
+      <w:r>
+        <w:rPr>
+          <w:i/>
+          <w:iCs/>
+        </w:rPr>
+        <w:t xml:space="preserve">, </w:t>
+      </w:r>
+      <w:proofErr w:type="spellStart"/>
+      <w:r>
+        <w:rPr>
+          <w:i/>
+          <w:iCs/>
+        </w:rPr>
+        <w:t>research</w:t>
+      </w:r>
+      <w:proofErr w:type="spellEnd"/>
+      <w:r>
+        <w:rPr>
+          <w:i/>
+          <w:iCs/>
+        </w:rPr>
+        <w:t xml:space="preserve">, </w:t>
+      </w:r>
+      <w:proofErr w:type="spellStart"/>
+      <w:r>
+        <w:rPr>
+          <w:i/>
+          <w:iCs/>
+        </w:rPr>
+        <w:t>agriculture</w:t>
+      </w:r>
+      <w:proofErr w:type="spellEnd"/>
+      <w:r>
+        <w:rPr>
+          <w:i/>
+          <w:iCs/>
+        </w:rPr>
+        <w:t>, etc.).</w:t>
+      </w:r>
+      <w:r>
+        <w:t xml:space="preserve"> La obtención de estos términos se ha realizado a partir de un modelo de tópicos </w:t>
+      </w:r>
+      <w:r>
+        <w:t>inicial, de manera que se garantiza la eliminación de aquellos términos que tienen un impacto más significativo en los tópicos obtenidos.</w:t>
       </w:r>
     </w:p>
     <w:p>
@@ -2689,7 +2842,39 @@
         </w:numPr>
       </w:pPr>
       <w:r>
-        <w:t>Exportador de salidas para el proyecto</w:t>
+        <w:t xml:space="preserve">Aplicación de equivalencias: Nuevamente, mediante una supervisión manual se han añadido 32 términos equivalentes. Se trata tanto de acrónimos que preferimos visualizar en mayúsculas, como algunas variantes morfológicas que no han sido corregidas adecuadamente por el </w:t>
+      </w:r>
+      <w:proofErr w:type="spellStart"/>
+      <w:r>
+        <w:t>lematizador</w:t>
+      </w:r>
+      <w:proofErr w:type="spellEnd"/>
+      <w:r>
+        <w:t xml:space="preserve"> (</w:t>
+      </w:r>
+      <w:proofErr w:type="spellStart"/>
+      <w:r>
+        <w:t>e.g</w:t>
+      </w:r>
+      <w:proofErr w:type="spellEnd"/>
+      <w:r>
+        <w:t xml:space="preserve">.: </w:t>
+      </w:r>
+      <w:proofErr w:type="spellStart"/>
+      <w:r>
+        <w:t>breed</w:t>
+      </w:r>
+      <w:proofErr w:type="spellEnd"/>
+      <w:r>
+        <w:t>/</w:t>
+      </w:r>
+      <w:proofErr w:type="spellStart"/>
+      <w:r>
+        <w:t>breeding</w:t>
+      </w:r>
+      <w:proofErr w:type="spellEnd"/>
+      <w:r>
+        <w:t>).</w:t>
       </w:r>
     </w:p>
     <w:p>
@@ -2700,8 +2885,16 @@
           <w:numId w:val="5"/>
         </w:numPr>
       </w:pPr>
-      <w:r>
-        <w:t>Limpiar el vocabulario</w:t>
+      <w:proofErr w:type="spellStart"/>
+      <w:r>
+        <w:t>Tokenización</w:t>
+      </w:r>
+      <w:proofErr w:type="spellEnd"/>
+      <w:r>
+        <w:t xml:space="preserve">: Usando la siguiente expresión regular: </w:t>
+      </w:r>
+      <w:r>
+        <w:t>[\p{L}\p{N}][\p{L}\p{N}\p{P}]*\p{L}</w:t>
       </w:r>
     </w:p>
     <w:p>
@@ -2713,7 +2906,15 @@
         </w:numPr>
       </w:pPr>
       <w:r>
-        <w:t>Explorar el número de tópicos</w:t>
+        <w:t>Filtrado de términos que aparecen en menos de 10 documentos o en más del 60% de los artículos del corpus. De esta manera, conseguimos un vocabulario más reducido que conserva únicamente términos que permiten discriminar temáticas (se eliminan aquellos que aparecen en casi todos los documentos), y eliminamos además algunas erratas.</w:t>
+      </w:r>
+    </w:p>
+    <w:p>
+      <w:pPr>
+        <w:pStyle w:val="ListParagraph"/>
+      </w:pPr>
+      <w:r>
+        <w:t>Tras realizar el filtrado de términos el vocabulario final consta de 15.329 términos.</w:t>
       </w:r>
     </w:p>
     <w:p>
@@ -2725,21 +2926,2932 @@
         </w:numPr>
       </w:pPr>
       <w:r>
-        <w:t xml:space="preserve">Explorar con </w:t>
-      </w:r>
-      <w:proofErr w:type="spellStart"/>
-      <w:r>
-        <w:t>Termolator</w:t>
-      </w:r>
-      <w:proofErr w:type="spellEnd"/>
-      <w:r>
-        <w:t xml:space="preserve"> / </w:t>
-      </w:r>
-      <w:proofErr w:type="spellStart"/>
-      <w:r>
-        <w:t>Annotations</w:t>
-      </w:r>
-      <w:proofErr w:type="spellEnd"/>
+        <w:t xml:space="preserve">Importación de documentos al formato de </w:t>
+      </w:r>
+      <w:proofErr w:type="spellStart"/>
+      <w:r>
+        <w:t>Mallet</w:t>
+      </w:r>
+      <w:proofErr w:type="spellEnd"/>
+      <w:r>
+        <w:t xml:space="preserve">, eliminando aquellos documentos que constan de menos de 15 lemas (salvo los del </w:t>
+      </w:r>
+      <w:proofErr w:type="spellStart"/>
+      <w:r>
+        <w:t>dataset</w:t>
+      </w:r>
+      <w:proofErr w:type="spellEnd"/>
+      <w:r>
+        <w:t xml:space="preserve"> base, que se conservan todos).</w:t>
+      </w:r>
+    </w:p>
+    <w:p>
+      <w:pPr>
+        <w:pStyle w:val="ListParagraph"/>
+      </w:pPr>
+      <w:r>
+        <w:t xml:space="preserve">Tras filtrar los documentos con un número de lemas insuficiente, el </w:t>
+      </w:r>
+      <w:proofErr w:type="spellStart"/>
+      <w:r>
+        <w:t>dataset</w:t>
+      </w:r>
+      <w:proofErr w:type="spellEnd"/>
+      <w:r>
+        <w:t xml:space="preserve"> de entrenamiento consta de 35.322 </w:t>
+      </w:r>
+      <w:proofErr w:type="spellStart"/>
+      <w:r>
+        <w:t>documetnos</w:t>
+      </w:r>
+      <w:proofErr w:type="spellEnd"/>
+      <w:r>
+        <w:t>.</w:t>
+      </w:r>
+    </w:p>
+    <w:p>
+      <w:pPr>
+        <w:rPr>
+          <w:rStyle w:val="IntenseReference"/>
+        </w:rPr>
+      </w:pPr>
+      <w:r>
+        <w:rPr>
+          <w:rStyle w:val="IntenseReference"/>
+        </w:rPr>
+        <w:t>Validación del Número de Tópicos</w:t>
+      </w:r>
+    </w:p>
+    <w:p>
+      <w:r>
+        <w:t xml:space="preserve">Se ha llevado a cabo el entrenamiento con un número variable del número de tópicos, manteniendo constante otros </w:t>
+      </w:r>
+      <w:proofErr w:type="spellStart"/>
+      <w:r>
+        <w:t>hiperparámetros</w:t>
+      </w:r>
+      <w:proofErr w:type="spellEnd"/>
+      <w:r>
+        <w:t xml:space="preserve"> como son el valor de </w:t>
+      </w:r>
+      <w:proofErr w:type="spellStart"/>
+      <w:r>
+        <w:rPr>
+          <w:i/>
+          <w:iCs/>
+        </w:rPr>
+        <w:t>alpha</w:t>
+      </w:r>
+      <w:proofErr w:type="spellEnd"/>
+      <w:r>
+        <w:t xml:space="preserve">, que define el nivel de dispersión a priori de la representación de los documentos, y el intervalo de reestimación de </w:t>
+      </w:r>
+      <w:proofErr w:type="spellStart"/>
+      <w:r>
+        <w:t>hiperparámetros</w:t>
+      </w:r>
+      <w:proofErr w:type="spellEnd"/>
+      <w:r>
+        <w:t>. Sin embargo, estos datos suelen mostrar una influencia limitada en la calidad de los tópicos extraídos, siendo el número de tópicos el parámetro más relevante.</w:t>
+      </w:r>
+    </w:p>
+    <w:p>
+      <w:r>
+        <w:t>Para seleccionar un número adecuado de tópicos, usamos un indicador de coherencia, cuya evolución con el número de tópicos se muestra en la siguiente figura:</w:t>
+      </w:r>
+    </w:p>
+    <w:p>
+      <w:r>
+        <w:rPr>
+          <w:noProof/>
+        </w:rPr>
+        <w:lastRenderedPageBreak/>
+        <w:drawing>
+          <wp:inline distT="0" distB="0" distL="0" distR="0" wp14:anchorId="357F24E8" wp14:editId="52ACABD4">
+            <wp:extent cx="5727700" cy="2514600"/>
+            <wp:effectExtent l="0" t="0" r="0" b="0"/>
+            <wp:docPr id="4" name="Picture 4"/>
+            <wp:cNvGraphicFramePr>
+              <a:graphicFrameLocks xmlns:a="http://schemas.openxmlformats.org/drawingml/2006/main" noChangeAspect="1"/>
+            </wp:cNvGraphicFramePr>
+            <a:graphic xmlns:a="http://schemas.openxmlformats.org/drawingml/2006/main">
+              <a:graphicData uri="http://schemas.openxmlformats.org/drawingml/2006/picture">
+                <pic:pic xmlns:pic="http://schemas.openxmlformats.org/drawingml/2006/picture">
+                  <pic:nvPicPr>
+                    <pic:cNvPr id="1" name=""/>
+                    <pic:cNvPicPr/>
+                  </pic:nvPicPr>
+                  <pic:blipFill>
+                    <a:blip r:embed="rId18"/>
+                    <a:stretch>
+                      <a:fillRect/>
+                    </a:stretch>
+                  </pic:blipFill>
+                  <pic:spPr>
+                    <a:xfrm>
+                      <a:off x="0" y="0"/>
+                      <a:ext cx="5727700" cy="2514600"/>
+                    </a:xfrm>
+                    <a:prstGeom prst="rect">
+                      <a:avLst/>
+                    </a:prstGeom>
+                  </pic:spPr>
+                </pic:pic>
+              </a:graphicData>
+            </a:graphic>
+          </wp:inline>
+        </w:drawing>
+      </w:r>
+    </w:p>
+    <w:p>
+      <w:r>
+        <w:t xml:space="preserve">La figura muestra que un número de tópicos entre 40 y 250 aproximadamente proporciona valores elevados de la coherencia. De cara a una mayor </w:t>
+      </w:r>
+      <w:proofErr w:type="spellStart"/>
+      <w:r>
+        <w:t>interpretabilidad</w:t>
+      </w:r>
+      <w:proofErr w:type="spellEnd"/>
+      <w:r>
+        <w:t xml:space="preserve"> se ha seleccionado el modelo con 40 tópicos; sin embargo, una evaluación más precisa podría obtenerse a partir de una evaluación manual subjetiva de los tópicos y/o la validación de los resultados finales, una vez mapeada la salida del modelo de tópicos a las categorías de </w:t>
+      </w:r>
+      <w:proofErr w:type="spellStart"/>
+      <w:r>
+        <w:t>EuroSciVoc</w:t>
+      </w:r>
+      <w:proofErr w:type="spellEnd"/>
+      <w:r>
+        <w:t>.</w:t>
+      </w:r>
+    </w:p>
+    <w:p>
+      <w:r>
+        <w:t xml:space="preserve">La descripción de los tópicos a partir de los términos más relevantes de cada tópico se ha incluido en la siguiente tabla, en la que se </w:t>
+      </w:r>
+      <w:proofErr w:type="gramStart"/>
+      <w:r>
+        <w:t>indica</w:t>
+      </w:r>
+      <w:proofErr w:type="gramEnd"/>
+      <w:r>
+        <w:t xml:space="preserve"> además, junto a cada tópico, su importancia relativa en el modelo.</w:t>
+      </w:r>
+    </w:p>
+    <w:p>
+      <w:pPr>
+        <w:pBdr>
+          <w:top w:val="single" w:sz="4" w:space="1" w:color="auto"/>
+          <w:left w:val="single" w:sz="4" w:space="4" w:color="auto"/>
+          <w:bottom w:val="single" w:sz="4" w:space="1" w:color="auto"/>
+          <w:right w:val="single" w:sz="4" w:space="4" w:color="auto"/>
+        </w:pBdr>
+        <w:rPr>
+          <w:rFonts w:ascii="Courier" w:hAnsi="Courier"/>
+          <w:sz w:val="16"/>
+          <w:szCs w:val="16"/>
+          <w:lang w:val="en-US"/>
+        </w:rPr>
+      </w:pPr>
+      <w:r>
+        <w:rPr>
+          <w:rFonts w:ascii="Courier" w:hAnsi="Courier"/>
+          <w:sz w:val="16"/>
+          <w:szCs w:val="16"/>
+          <w:lang w:val="en-US"/>
+        </w:rPr>
+        <w:t>0 0.0185 rat effect level study mouse exposure liver dose serum day control result significant decrease treatment compare diet mg/Kg concentration plasma </w:t>
+      </w:r>
+    </w:p>
+    <w:p>
+      <w:pPr>
+        <w:pBdr>
+          <w:top w:val="single" w:sz="4" w:space="1" w:color="auto"/>
+          <w:left w:val="single" w:sz="4" w:space="4" w:color="auto"/>
+          <w:bottom w:val="single" w:sz="4" w:space="1" w:color="auto"/>
+          <w:right w:val="single" w:sz="4" w:space="4" w:color="auto"/>
+        </w:pBdr>
+        <w:rPr>
+          <w:rFonts w:ascii="Courier" w:hAnsi="Courier"/>
+          <w:sz w:val="16"/>
+          <w:szCs w:val="16"/>
+          <w:lang w:val="en-US"/>
+        </w:rPr>
+      </w:pPr>
+      <w:r>
+        <w:rPr>
+          <w:rFonts w:ascii="Courier" w:hAnsi="Courier"/>
+          <w:sz w:val="16"/>
+          <w:szCs w:val="16"/>
+          <w:lang w:val="en-US"/>
+        </w:rPr>
+        <w:t xml:space="preserve">1 0.01062 patient result fracture treatment elbow study pain surgery month score conclusion complication injury bone mm follow-up </w:t>
+      </w:r>
+      <w:proofErr w:type="gramStart"/>
+      <w:r>
+        <w:rPr>
+          <w:rFonts w:ascii="Courier" w:hAnsi="Courier"/>
+          <w:sz w:val="16"/>
+          <w:szCs w:val="16"/>
+          <w:lang w:val="en-US"/>
+        </w:rPr>
+        <w:t>treat</w:t>
+      </w:r>
+      <w:proofErr w:type="gramEnd"/>
+      <w:r>
+        <w:rPr>
+          <w:rFonts w:ascii="Courier" w:hAnsi="Courier"/>
+          <w:sz w:val="16"/>
+          <w:szCs w:val="16"/>
+          <w:lang w:val="en-US"/>
+        </w:rPr>
+        <w:t xml:space="preserve"> evaluate perform total </w:t>
+      </w:r>
+    </w:p>
+    <w:p>
+      <w:pPr>
+        <w:pBdr>
+          <w:top w:val="single" w:sz="4" w:space="1" w:color="auto"/>
+          <w:left w:val="single" w:sz="4" w:space="4" w:color="auto"/>
+          <w:bottom w:val="single" w:sz="4" w:space="1" w:color="auto"/>
+          <w:right w:val="single" w:sz="4" w:space="4" w:color="auto"/>
+        </w:pBdr>
+        <w:rPr>
+          <w:rFonts w:ascii="Courier" w:hAnsi="Courier"/>
+          <w:sz w:val="16"/>
+          <w:szCs w:val="16"/>
+          <w:lang w:val="en-US"/>
+        </w:rPr>
+      </w:pPr>
+      <w:r>
+        <w:rPr>
+          <w:rFonts w:ascii="Courier" w:hAnsi="Courier"/>
+          <w:sz w:val="16"/>
+          <w:szCs w:val="16"/>
+          <w:lang w:val="en-US"/>
+        </w:rPr>
+        <w:t>2 0.01689 insect volatile aphid host female pest male control adult larva effect egg feed study test result pheromone compare trap parasitoid </w:t>
+      </w:r>
+    </w:p>
+    <w:p>
+      <w:pPr>
+        <w:pBdr>
+          <w:top w:val="single" w:sz="4" w:space="1" w:color="auto"/>
+          <w:left w:val="single" w:sz="4" w:space="4" w:color="auto"/>
+          <w:bottom w:val="single" w:sz="4" w:space="1" w:color="auto"/>
+          <w:right w:val="single" w:sz="4" w:space="4" w:color="auto"/>
+        </w:pBdr>
+        <w:rPr>
+          <w:rFonts w:ascii="Courier" w:hAnsi="Courier"/>
+          <w:sz w:val="16"/>
+          <w:szCs w:val="16"/>
+          <w:lang w:val="en-US"/>
+        </w:rPr>
+      </w:pPr>
+      <w:r>
+        <w:rPr>
+          <w:rFonts w:ascii="Courier" w:hAnsi="Courier"/>
+          <w:sz w:val="16"/>
+          <w:szCs w:val="16"/>
+          <w:lang w:val="en-US"/>
+        </w:rPr>
+        <w:t xml:space="preserve">3 0.02841 stress salt tolerance drought growth </w:t>
+      </w:r>
+      <w:proofErr w:type="spellStart"/>
+      <w:r>
+        <w:rPr>
+          <w:rFonts w:ascii="Courier" w:hAnsi="Courier"/>
+          <w:sz w:val="16"/>
+          <w:szCs w:val="16"/>
+          <w:lang w:val="en-US"/>
+        </w:rPr>
+        <w:t>nacl</w:t>
+      </w:r>
+      <w:proofErr w:type="spellEnd"/>
+      <w:r>
+        <w:rPr>
+          <w:rFonts w:ascii="Courier" w:hAnsi="Courier"/>
+          <w:sz w:val="16"/>
+          <w:szCs w:val="16"/>
+          <w:lang w:val="en-US"/>
+        </w:rPr>
+        <w:t xml:space="preserve"> </w:t>
+      </w:r>
+      <w:proofErr w:type="spellStart"/>
+      <w:r>
+        <w:rPr>
+          <w:rFonts w:ascii="Courier" w:hAnsi="Courier"/>
+          <w:sz w:val="16"/>
+          <w:szCs w:val="16"/>
+          <w:lang w:val="en-US"/>
+        </w:rPr>
+        <w:t>na</w:t>
+      </w:r>
+      <w:proofErr w:type="spellEnd"/>
+      <w:r>
+        <w:rPr>
+          <w:rFonts w:ascii="Courier" w:hAnsi="Courier"/>
+          <w:sz w:val="16"/>
+          <w:szCs w:val="16"/>
+          <w:lang w:val="en-US"/>
+        </w:rPr>
+        <w:t xml:space="preserve"> level abiotic water temperature effect study treatment high </w:t>
+      </w:r>
+      <w:proofErr w:type="spellStart"/>
+      <w:r>
+        <w:rPr>
+          <w:rFonts w:ascii="Courier" w:hAnsi="Courier"/>
+          <w:sz w:val="16"/>
+          <w:szCs w:val="16"/>
+          <w:lang w:val="en-US"/>
+        </w:rPr>
+        <w:t>abiotic_stress</w:t>
+      </w:r>
+      <w:proofErr w:type="spellEnd"/>
+      <w:r>
+        <w:rPr>
+          <w:rFonts w:ascii="Courier" w:hAnsi="Courier"/>
+          <w:sz w:val="16"/>
+          <w:szCs w:val="16"/>
+          <w:lang w:val="en-US"/>
+        </w:rPr>
+        <w:t xml:space="preserve"> result cold mm root </w:t>
+      </w:r>
+    </w:p>
+    <w:p>
+      <w:pPr>
+        <w:pBdr>
+          <w:top w:val="single" w:sz="4" w:space="1" w:color="auto"/>
+          <w:left w:val="single" w:sz="4" w:space="4" w:color="auto"/>
+          <w:bottom w:val="single" w:sz="4" w:space="1" w:color="auto"/>
+          <w:right w:val="single" w:sz="4" w:space="4" w:color="auto"/>
+        </w:pBdr>
+        <w:rPr>
+          <w:rFonts w:ascii="Courier" w:hAnsi="Courier"/>
+          <w:sz w:val="16"/>
+          <w:szCs w:val="16"/>
+          <w:lang w:val="en-US"/>
+        </w:rPr>
+      </w:pPr>
+      <w:r>
+        <w:rPr>
+          <w:rFonts w:ascii="Courier" w:hAnsi="Courier"/>
+          <w:sz w:val="16"/>
+          <w:szCs w:val="16"/>
+          <w:lang w:val="en-US"/>
+        </w:rPr>
+        <w:t>4 0.01725 soil root biomass microbial effect carbon decomposition nitrogen litter change nutrient rhizosphere study addition total isotope respiration decrease result affect </w:t>
+      </w:r>
+    </w:p>
+    <w:p>
+      <w:pPr>
+        <w:pBdr>
+          <w:top w:val="single" w:sz="4" w:space="1" w:color="auto"/>
+          <w:left w:val="single" w:sz="4" w:space="4" w:color="auto"/>
+          <w:bottom w:val="single" w:sz="4" w:space="1" w:color="auto"/>
+          <w:right w:val="single" w:sz="4" w:space="4" w:color="auto"/>
+        </w:pBdr>
+        <w:rPr>
+          <w:rFonts w:ascii="Courier" w:hAnsi="Courier"/>
+          <w:sz w:val="16"/>
+          <w:szCs w:val="16"/>
+          <w:lang w:val="en-US"/>
+        </w:rPr>
+      </w:pPr>
+      <w:r>
+        <w:rPr>
+          <w:rFonts w:ascii="Courier" w:hAnsi="Courier"/>
+          <w:sz w:val="16"/>
+          <w:szCs w:val="16"/>
+          <w:lang w:val="en-US"/>
+        </w:rPr>
+        <w:t xml:space="preserve">5 0.01561 temperature </w:t>
+      </w:r>
+      <w:proofErr w:type="spellStart"/>
+      <w:r>
+        <w:rPr>
+          <w:rFonts w:ascii="Courier" w:hAnsi="Courier"/>
+          <w:sz w:val="16"/>
+          <w:szCs w:val="16"/>
+          <w:lang w:val="en-US"/>
+        </w:rPr>
+        <w:t>ph</w:t>
+      </w:r>
+      <w:proofErr w:type="spellEnd"/>
+      <w:r>
+        <w:rPr>
+          <w:rFonts w:ascii="Courier" w:hAnsi="Courier"/>
+          <w:sz w:val="16"/>
+          <w:szCs w:val="16"/>
+          <w:lang w:val="en-US"/>
+        </w:rPr>
+        <w:t xml:space="preserve"> study acid effect starch result treatment higher </w:t>
+      </w:r>
+      <w:proofErr w:type="spellStart"/>
+      <w:r>
+        <w:rPr>
+          <w:rFonts w:ascii="Courier" w:hAnsi="Courier"/>
+          <w:sz w:val="16"/>
+          <w:szCs w:val="16"/>
+          <w:lang w:val="en-US"/>
+        </w:rPr>
+        <w:t>pef</w:t>
+      </w:r>
+      <w:proofErr w:type="spellEnd"/>
+      <w:r>
+        <w:rPr>
+          <w:rFonts w:ascii="Courier" w:hAnsi="Courier"/>
+          <w:sz w:val="16"/>
+          <w:szCs w:val="16"/>
+          <w:lang w:val="en-US"/>
+        </w:rPr>
+        <w:t xml:space="preserve"> concentration fermentation oil decrease sample storage milk </w:t>
+      </w:r>
+      <w:proofErr w:type="gramStart"/>
+      <w:r>
+        <w:rPr>
+          <w:rFonts w:ascii="Courier" w:hAnsi="Courier"/>
+          <w:sz w:val="16"/>
+          <w:szCs w:val="16"/>
+          <w:lang w:val="en-US"/>
+        </w:rPr>
+        <w:t>investigate</w:t>
+      </w:r>
+      <w:proofErr w:type="gramEnd"/>
+      <w:r>
+        <w:rPr>
+          <w:rFonts w:ascii="Courier" w:hAnsi="Courier"/>
+          <w:sz w:val="16"/>
+          <w:szCs w:val="16"/>
+          <w:lang w:val="en-US"/>
+        </w:rPr>
+        <w:t xml:space="preserve"> min stability </w:t>
+      </w:r>
+    </w:p>
+    <w:p>
+      <w:pPr>
+        <w:pBdr>
+          <w:top w:val="single" w:sz="4" w:space="1" w:color="auto"/>
+          <w:left w:val="single" w:sz="4" w:space="4" w:color="auto"/>
+          <w:bottom w:val="single" w:sz="4" w:space="1" w:color="auto"/>
+          <w:right w:val="single" w:sz="4" w:space="4" w:color="auto"/>
+        </w:pBdr>
+        <w:rPr>
+          <w:rFonts w:ascii="Courier" w:hAnsi="Courier"/>
+          <w:sz w:val="16"/>
+          <w:szCs w:val="16"/>
+          <w:lang w:val="en-US"/>
+        </w:rPr>
+      </w:pPr>
+      <w:r>
+        <w:rPr>
+          <w:rFonts w:ascii="Courier" w:hAnsi="Courier"/>
+          <w:sz w:val="16"/>
+          <w:szCs w:val="16"/>
+          <w:lang w:val="en-US"/>
+        </w:rPr>
+        <w:t xml:space="preserve">6 0.01943 genetic genotype marker study analysis accession allele locus breed </w:t>
+      </w:r>
+      <w:proofErr w:type="spellStart"/>
+      <w:r>
+        <w:rPr>
+          <w:rFonts w:ascii="Courier" w:hAnsi="Courier"/>
+          <w:sz w:val="16"/>
+          <w:szCs w:val="16"/>
+          <w:lang w:val="en-US"/>
+        </w:rPr>
+        <w:t>qtl</w:t>
+      </w:r>
+      <w:proofErr w:type="spellEnd"/>
+      <w:r>
+        <w:rPr>
+          <w:rFonts w:ascii="Courier" w:hAnsi="Courier"/>
+          <w:sz w:val="16"/>
+          <w:szCs w:val="16"/>
+          <w:lang w:val="en-US"/>
+        </w:rPr>
+        <w:t xml:space="preserve"> polymorphism </w:t>
+      </w:r>
+      <w:proofErr w:type="spellStart"/>
+      <w:r>
+        <w:rPr>
+          <w:rFonts w:ascii="Courier" w:hAnsi="Courier"/>
+          <w:sz w:val="16"/>
+          <w:szCs w:val="16"/>
+          <w:lang w:val="en-US"/>
+        </w:rPr>
+        <w:t>rs</w:t>
+      </w:r>
+      <w:proofErr w:type="spellEnd"/>
+      <w:r>
+        <w:rPr>
+          <w:rFonts w:ascii="Courier" w:hAnsi="Courier"/>
+          <w:sz w:val="16"/>
+          <w:szCs w:val="16"/>
+          <w:lang w:val="en-US"/>
+        </w:rPr>
+        <w:t xml:space="preserve"> variation chromosome </w:t>
+      </w:r>
+      <w:proofErr w:type="spellStart"/>
+      <w:r>
+        <w:rPr>
+          <w:rFonts w:ascii="Courier" w:hAnsi="Courier"/>
+          <w:sz w:val="16"/>
+          <w:szCs w:val="16"/>
+          <w:lang w:val="en-US"/>
+        </w:rPr>
+        <w:t>snp</w:t>
+      </w:r>
+      <w:proofErr w:type="spellEnd"/>
+      <w:r>
+        <w:rPr>
+          <w:rFonts w:ascii="Courier" w:hAnsi="Courier"/>
+          <w:sz w:val="16"/>
+          <w:szCs w:val="16"/>
+          <w:lang w:val="en-US"/>
+        </w:rPr>
+        <w:t xml:space="preserve"> map association region result find </w:t>
+      </w:r>
+    </w:p>
+    <w:p>
+      <w:pPr>
+        <w:pBdr>
+          <w:top w:val="single" w:sz="4" w:space="1" w:color="auto"/>
+          <w:left w:val="single" w:sz="4" w:space="4" w:color="auto"/>
+          <w:bottom w:val="single" w:sz="4" w:space="1" w:color="auto"/>
+          <w:right w:val="single" w:sz="4" w:space="4" w:color="auto"/>
+        </w:pBdr>
+        <w:rPr>
+          <w:rFonts w:ascii="Courier" w:hAnsi="Courier"/>
+          <w:sz w:val="16"/>
+          <w:szCs w:val="16"/>
+          <w:lang w:val="en-US"/>
+        </w:rPr>
+      </w:pPr>
+      <w:r>
+        <w:rPr>
+          <w:rFonts w:ascii="Courier" w:hAnsi="Courier"/>
+          <w:sz w:val="16"/>
+          <w:szCs w:val="16"/>
+          <w:lang w:val="en-US"/>
+        </w:rPr>
+        <w:t xml:space="preserve">7 0.01757 mouse expression effect </w:t>
+      </w:r>
+      <w:proofErr w:type="spellStart"/>
+      <w:r>
+        <w:rPr>
+          <w:rFonts w:ascii="Courier" w:hAnsi="Courier"/>
+          <w:sz w:val="16"/>
+          <w:szCs w:val="16"/>
+          <w:lang w:val="en-US"/>
+        </w:rPr>
+        <w:t>il</w:t>
+      </w:r>
+      <w:proofErr w:type="spellEnd"/>
+      <w:r>
+        <w:rPr>
+          <w:rFonts w:ascii="Courier" w:hAnsi="Courier"/>
+          <w:sz w:val="16"/>
+          <w:szCs w:val="16"/>
+          <w:lang w:val="en-US"/>
+        </w:rPr>
+        <w:t xml:space="preserve"> rat study cd cell level </w:t>
+      </w:r>
+      <w:proofErr w:type="gramStart"/>
+      <w:r>
+        <w:rPr>
+          <w:rFonts w:ascii="Courier" w:hAnsi="Courier"/>
+          <w:sz w:val="16"/>
+          <w:szCs w:val="16"/>
+          <w:lang w:val="en-US"/>
+        </w:rPr>
+        <w:t>inhibit</w:t>
+      </w:r>
+      <w:proofErr w:type="gramEnd"/>
+      <w:r>
+        <w:rPr>
+          <w:rFonts w:ascii="Courier" w:hAnsi="Courier"/>
+          <w:sz w:val="16"/>
+          <w:szCs w:val="16"/>
+          <w:lang w:val="en-US"/>
+        </w:rPr>
+        <w:t xml:space="preserve"> result decrease treatment activation reduce protein brain disease suggest inflammation </w:t>
+      </w:r>
+    </w:p>
+    <w:p>
+      <w:pPr>
+        <w:pBdr>
+          <w:top w:val="single" w:sz="4" w:space="1" w:color="auto"/>
+          <w:left w:val="single" w:sz="4" w:space="4" w:color="auto"/>
+          <w:bottom w:val="single" w:sz="4" w:space="1" w:color="auto"/>
+          <w:right w:val="single" w:sz="4" w:space="4" w:color="auto"/>
+        </w:pBdr>
+        <w:rPr>
+          <w:rFonts w:ascii="Courier" w:hAnsi="Courier"/>
+          <w:sz w:val="16"/>
+          <w:szCs w:val="16"/>
+          <w:lang w:val="en-US"/>
+        </w:rPr>
+      </w:pPr>
+      <w:r>
+        <w:rPr>
+          <w:rFonts w:ascii="Courier" w:hAnsi="Courier"/>
+          <w:sz w:val="16"/>
+          <w:szCs w:val="16"/>
+          <w:lang w:val="en-US"/>
+        </w:rPr>
+        <w:t xml:space="preserve">8 0.0228 antioxidant </w:t>
+      </w:r>
+      <w:proofErr w:type="spellStart"/>
+      <w:r>
+        <w:rPr>
+          <w:rFonts w:ascii="Courier" w:hAnsi="Courier"/>
+          <w:sz w:val="16"/>
+          <w:szCs w:val="16"/>
+          <w:lang w:val="en-US"/>
+        </w:rPr>
+        <w:t>ros</w:t>
+      </w:r>
+      <w:proofErr w:type="spellEnd"/>
+      <w:r>
+        <w:rPr>
+          <w:rFonts w:ascii="Courier" w:hAnsi="Courier"/>
+          <w:sz w:val="16"/>
+          <w:szCs w:val="16"/>
+          <w:lang w:val="en-US"/>
+        </w:rPr>
+        <w:t xml:space="preserve"> </w:t>
+      </w:r>
+      <w:proofErr w:type="spellStart"/>
+      <w:r>
+        <w:rPr>
+          <w:rFonts w:ascii="Courier" w:hAnsi="Courier"/>
+          <w:sz w:val="16"/>
+          <w:szCs w:val="16"/>
+          <w:lang w:val="en-US"/>
+        </w:rPr>
+        <w:t>oxidative_stress</w:t>
+      </w:r>
+      <w:proofErr w:type="spellEnd"/>
+      <w:r>
+        <w:rPr>
+          <w:rFonts w:ascii="Courier" w:hAnsi="Courier"/>
+          <w:sz w:val="16"/>
+          <w:szCs w:val="16"/>
+          <w:lang w:val="en-US"/>
+        </w:rPr>
+        <w:t xml:space="preserve"> stress enzyme decrease level chlorophyll photosynthetic leaf result H2O reduce peroxidase chloroplast glutathione photosynthesis </w:t>
+      </w:r>
+      <w:proofErr w:type="spellStart"/>
+      <w:r>
+        <w:rPr>
+          <w:rFonts w:ascii="Courier" w:hAnsi="Courier"/>
+          <w:sz w:val="16"/>
+          <w:szCs w:val="16"/>
+          <w:lang w:val="en-US"/>
+        </w:rPr>
+        <w:t>reactive_oxygen</w:t>
+      </w:r>
+      <w:proofErr w:type="spellEnd"/>
+      <w:r>
+        <w:rPr>
+          <w:rFonts w:ascii="Courier" w:hAnsi="Courier"/>
+          <w:sz w:val="16"/>
+          <w:szCs w:val="16"/>
+          <w:lang w:val="en-US"/>
+        </w:rPr>
+        <w:t xml:space="preserve"> effect fluorescence </w:t>
+      </w:r>
+    </w:p>
+    <w:p>
+      <w:pPr>
+        <w:pBdr>
+          <w:top w:val="single" w:sz="4" w:space="1" w:color="auto"/>
+          <w:left w:val="single" w:sz="4" w:space="4" w:color="auto"/>
+          <w:bottom w:val="single" w:sz="4" w:space="1" w:color="auto"/>
+          <w:right w:val="single" w:sz="4" w:space="4" w:color="auto"/>
+        </w:pBdr>
+        <w:rPr>
+          <w:rFonts w:ascii="Courier" w:hAnsi="Courier"/>
+          <w:sz w:val="16"/>
+          <w:szCs w:val="16"/>
+          <w:lang w:val="en-US"/>
+        </w:rPr>
+      </w:pPr>
+      <w:r>
+        <w:rPr>
+          <w:rFonts w:ascii="Courier" w:hAnsi="Courier"/>
+          <w:sz w:val="16"/>
+          <w:szCs w:val="16"/>
+          <w:lang w:val="en-US"/>
+        </w:rPr>
+        <w:t>9 0.01729 bacteria strain genetic isolate DNA sample plasmid PCR analysis antibiotic study sequence detect assay abundance primer citrus rhizosphere reveal result </w:t>
+      </w:r>
+    </w:p>
+    <w:p>
+      <w:pPr>
+        <w:pBdr>
+          <w:top w:val="single" w:sz="4" w:space="1" w:color="auto"/>
+          <w:left w:val="single" w:sz="4" w:space="4" w:color="auto"/>
+          <w:bottom w:val="single" w:sz="4" w:space="1" w:color="auto"/>
+          <w:right w:val="single" w:sz="4" w:space="4" w:color="auto"/>
+        </w:pBdr>
+        <w:rPr>
+          <w:rFonts w:ascii="Courier" w:hAnsi="Courier"/>
+          <w:sz w:val="16"/>
+          <w:szCs w:val="16"/>
+          <w:lang w:val="en-US"/>
+        </w:rPr>
+      </w:pPr>
+      <w:r>
+        <w:rPr>
+          <w:rFonts w:ascii="Courier" w:hAnsi="Courier"/>
+          <w:sz w:val="16"/>
+          <w:szCs w:val="16"/>
+          <w:lang w:val="en-US"/>
+        </w:rPr>
+        <w:t>10 0.01784 study age child result woman prevalence factor adult conclusion man association female higher symptom compare male 95%_ci analysis find level </w:t>
+      </w:r>
+    </w:p>
+    <w:p>
+      <w:pPr>
+        <w:pBdr>
+          <w:top w:val="single" w:sz="4" w:space="1" w:color="auto"/>
+          <w:left w:val="single" w:sz="4" w:space="4" w:color="auto"/>
+          <w:bottom w:val="single" w:sz="4" w:space="1" w:color="auto"/>
+          <w:right w:val="single" w:sz="4" w:space="4" w:color="auto"/>
+        </w:pBdr>
+        <w:rPr>
+          <w:rFonts w:ascii="Courier" w:hAnsi="Courier"/>
+          <w:sz w:val="16"/>
+          <w:szCs w:val="16"/>
+          <w:lang w:val="en-US"/>
+        </w:rPr>
+      </w:pPr>
+      <w:r>
+        <w:rPr>
+          <w:rFonts w:ascii="Courier" w:hAnsi="Courier"/>
+          <w:sz w:val="16"/>
+          <w:szCs w:val="16"/>
+          <w:lang w:val="en-US"/>
+        </w:rPr>
+        <w:lastRenderedPageBreak/>
+        <w:t xml:space="preserve">11 0.02338 absorption nanoparticle surface study result high nm concentration sample membrane ion film effect particle acid </w:t>
+      </w:r>
+      <w:proofErr w:type="spellStart"/>
+      <w:r>
+        <w:rPr>
+          <w:rFonts w:ascii="Courier" w:hAnsi="Courier"/>
+          <w:sz w:val="16"/>
+          <w:szCs w:val="16"/>
+          <w:lang w:val="en-US"/>
+        </w:rPr>
+        <w:t>ph</w:t>
+      </w:r>
+      <w:proofErr w:type="spellEnd"/>
+      <w:r>
+        <w:rPr>
+          <w:rFonts w:ascii="Courier" w:hAnsi="Courier"/>
+          <w:sz w:val="16"/>
+          <w:szCs w:val="16"/>
+          <w:lang w:val="en-US"/>
+        </w:rPr>
+        <w:t xml:space="preserve"> exhibit electrode np </w:t>
+      </w:r>
+      <w:proofErr w:type="gramStart"/>
+      <w:r>
+        <w:rPr>
+          <w:rFonts w:ascii="Courier" w:hAnsi="Courier"/>
+          <w:sz w:val="16"/>
+          <w:szCs w:val="16"/>
+          <w:lang w:val="en-US"/>
+        </w:rPr>
+        <w:t>investigate</w:t>
+      </w:r>
+      <w:proofErr w:type="gramEnd"/>
+      <w:r>
+        <w:rPr>
+          <w:rFonts w:ascii="Courier" w:hAnsi="Courier"/>
+          <w:sz w:val="16"/>
+          <w:szCs w:val="16"/>
+          <w:lang w:val="en-US"/>
+        </w:rPr>
+        <w:t> </w:t>
+      </w:r>
+    </w:p>
+    <w:p>
+      <w:pPr>
+        <w:pBdr>
+          <w:top w:val="single" w:sz="4" w:space="1" w:color="auto"/>
+          <w:left w:val="single" w:sz="4" w:space="4" w:color="auto"/>
+          <w:bottom w:val="single" w:sz="4" w:space="1" w:color="auto"/>
+          <w:right w:val="single" w:sz="4" w:space="4" w:color="auto"/>
+        </w:pBdr>
+        <w:rPr>
+          <w:rFonts w:ascii="Courier" w:hAnsi="Courier"/>
+          <w:sz w:val="16"/>
+          <w:szCs w:val="16"/>
+          <w:lang w:val="en-US"/>
+        </w:rPr>
+      </w:pPr>
+      <w:r>
+        <w:rPr>
+          <w:rFonts w:ascii="Courier" w:hAnsi="Courier"/>
+          <w:sz w:val="16"/>
+          <w:szCs w:val="16"/>
+          <w:lang w:val="en-US"/>
+        </w:rPr>
+        <w:t>12 0.01723 soil biochar effect treatment organic fertilizer manure straw fraction Kg Ha rice fertilization result study carbon residue total decrease control </w:t>
+      </w:r>
+    </w:p>
+    <w:p>
+      <w:pPr>
+        <w:pBdr>
+          <w:top w:val="single" w:sz="4" w:space="1" w:color="auto"/>
+          <w:left w:val="single" w:sz="4" w:space="4" w:color="auto"/>
+          <w:bottom w:val="single" w:sz="4" w:space="1" w:color="auto"/>
+          <w:right w:val="single" w:sz="4" w:space="4" w:color="auto"/>
+        </w:pBdr>
+        <w:rPr>
+          <w:rFonts w:ascii="Courier" w:hAnsi="Courier"/>
+          <w:sz w:val="16"/>
+          <w:szCs w:val="16"/>
+          <w:lang w:val="en-US"/>
+        </w:rPr>
+      </w:pPr>
+      <w:r>
+        <w:rPr>
+          <w:rFonts w:ascii="Courier" w:hAnsi="Courier"/>
+          <w:sz w:val="16"/>
+          <w:szCs w:val="16"/>
+          <w:lang w:val="en-US"/>
+        </w:rPr>
+        <w:t>13 0.02453 farming maize Ha Kg grain legume weed reduce fertilizer effect soil rice result nutrient higher study seasonal treatment compare low </w:t>
+      </w:r>
+    </w:p>
+    <w:p>
+      <w:pPr>
+        <w:pBdr>
+          <w:top w:val="single" w:sz="4" w:space="1" w:color="auto"/>
+          <w:left w:val="single" w:sz="4" w:space="4" w:color="auto"/>
+          <w:bottom w:val="single" w:sz="4" w:space="1" w:color="auto"/>
+          <w:right w:val="single" w:sz="4" w:space="4" w:color="auto"/>
+        </w:pBdr>
+        <w:rPr>
+          <w:rFonts w:ascii="Courier" w:hAnsi="Courier"/>
+          <w:sz w:val="16"/>
+          <w:szCs w:val="16"/>
+          <w:lang w:val="en-US"/>
+        </w:rPr>
+      </w:pPr>
+      <w:r>
+        <w:rPr>
+          <w:rFonts w:ascii="Courier" w:hAnsi="Courier"/>
+          <w:sz w:val="16"/>
+          <w:szCs w:val="16"/>
+          <w:lang w:val="en-US"/>
+        </w:rPr>
+        <w:t xml:space="preserve">14 0.01196 expression </w:t>
+      </w:r>
+      <w:proofErr w:type="spellStart"/>
+      <w:r>
+        <w:rPr>
+          <w:rFonts w:ascii="Courier" w:hAnsi="Courier"/>
+          <w:sz w:val="16"/>
+          <w:szCs w:val="16"/>
+          <w:lang w:val="en-US"/>
+        </w:rPr>
+        <w:t>mir</w:t>
+      </w:r>
+      <w:proofErr w:type="spellEnd"/>
+      <w:r>
+        <w:rPr>
+          <w:rFonts w:ascii="Courier" w:hAnsi="Courier"/>
+          <w:sz w:val="16"/>
+          <w:szCs w:val="16"/>
+          <w:lang w:val="en-US"/>
+        </w:rPr>
+        <w:t xml:space="preserve"> cell tissue tumor level study metastasis invasion patient result protein carcinoma </w:t>
+      </w:r>
+      <w:proofErr w:type="spellStart"/>
+      <w:r>
+        <w:rPr>
+          <w:rFonts w:ascii="Courier" w:hAnsi="Courier"/>
+          <w:sz w:val="16"/>
+          <w:szCs w:val="16"/>
+          <w:lang w:val="en-US"/>
+        </w:rPr>
+        <w:t>crc</w:t>
+      </w:r>
+      <w:proofErr w:type="spellEnd"/>
+      <w:r>
+        <w:rPr>
+          <w:rFonts w:ascii="Courier" w:hAnsi="Courier"/>
+          <w:sz w:val="16"/>
+          <w:szCs w:val="16"/>
+          <w:lang w:val="en-US"/>
+        </w:rPr>
+        <w:t xml:space="preserve"> progression overexpression </w:t>
+      </w:r>
+      <w:proofErr w:type="spellStart"/>
+      <w:r>
+        <w:rPr>
+          <w:rFonts w:ascii="Courier" w:hAnsi="Courier"/>
+          <w:sz w:val="16"/>
+          <w:szCs w:val="16"/>
+          <w:lang w:val="en-US"/>
+        </w:rPr>
+        <w:t>mrna</w:t>
+      </w:r>
+      <w:proofErr w:type="spellEnd"/>
+      <w:r>
+        <w:rPr>
+          <w:rFonts w:ascii="Courier" w:hAnsi="Courier"/>
+          <w:sz w:val="16"/>
+          <w:szCs w:val="16"/>
+          <w:lang w:val="en-US"/>
+        </w:rPr>
+        <w:t xml:space="preserve"> inhibit normal </w:t>
+      </w:r>
+      <w:proofErr w:type="spellStart"/>
+      <w:r>
+        <w:rPr>
+          <w:rFonts w:ascii="Courier" w:hAnsi="Courier"/>
+          <w:sz w:val="16"/>
+          <w:szCs w:val="16"/>
+          <w:lang w:val="en-US"/>
+        </w:rPr>
+        <w:t>hcc</w:t>
+      </w:r>
+      <w:proofErr w:type="spellEnd"/>
+      <w:r>
+        <w:rPr>
+          <w:rFonts w:ascii="Courier" w:hAnsi="Courier"/>
+          <w:sz w:val="16"/>
+          <w:szCs w:val="16"/>
+          <w:lang w:val="en-US"/>
+        </w:rPr>
+        <w:t> </w:t>
+      </w:r>
+    </w:p>
+    <w:p>
+      <w:pPr>
+        <w:pBdr>
+          <w:top w:val="single" w:sz="4" w:space="1" w:color="auto"/>
+          <w:left w:val="single" w:sz="4" w:space="4" w:color="auto"/>
+          <w:bottom w:val="single" w:sz="4" w:space="1" w:color="auto"/>
+          <w:right w:val="single" w:sz="4" w:space="4" w:color="auto"/>
+        </w:pBdr>
+        <w:rPr>
+          <w:rFonts w:ascii="Courier" w:hAnsi="Courier"/>
+          <w:sz w:val="16"/>
+          <w:szCs w:val="16"/>
+          <w:lang w:val="en-US"/>
+        </w:rPr>
+      </w:pPr>
+      <w:r>
+        <w:rPr>
+          <w:rFonts w:ascii="Courier" w:hAnsi="Courier"/>
+          <w:sz w:val="16"/>
+          <w:szCs w:val="16"/>
+          <w:lang w:val="en-US"/>
+        </w:rPr>
+        <w:t xml:space="preserve">15 0.01562 pathogen genetic acid infection defense bacteria salicylic mutant </w:t>
+      </w:r>
+      <w:proofErr w:type="spellStart"/>
+      <w:r>
+        <w:rPr>
+          <w:rFonts w:ascii="Courier" w:hAnsi="Courier"/>
+          <w:sz w:val="16"/>
+          <w:szCs w:val="16"/>
+          <w:lang w:val="en-US"/>
+        </w:rPr>
+        <w:t>pr</w:t>
+      </w:r>
+      <w:proofErr w:type="spellEnd"/>
+      <w:r>
+        <w:rPr>
+          <w:rFonts w:ascii="Courier" w:hAnsi="Courier"/>
+          <w:sz w:val="16"/>
+          <w:szCs w:val="16"/>
+          <w:lang w:val="en-US"/>
+        </w:rPr>
+        <w:t xml:space="preserve"> host </w:t>
+      </w:r>
+      <w:proofErr w:type="spellStart"/>
+      <w:r>
+        <w:rPr>
+          <w:rFonts w:ascii="Courier" w:hAnsi="Courier"/>
+          <w:sz w:val="16"/>
+          <w:szCs w:val="16"/>
+          <w:lang w:val="en-US"/>
+        </w:rPr>
+        <w:t>ppgpp</w:t>
+      </w:r>
+      <w:proofErr w:type="spellEnd"/>
+      <w:r>
+        <w:rPr>
+          <w:rFonts w:ascii="Courier" w:hAnsi="Courier"/>
+          <w:sz w:val="16"/>
+          <w:szCs w:val="16"/>
+          <w:lang w:val="en-US"/>
+        </w:rPr>
+        <w:t xml:space="preserve"> fungus expression tomato protein </w:t>
+      </w:r>
+      <w:proofErr w:type="spellStart"/>
+      <w:r>
+        <w:rPr>
+          <w:rFonts w:ascii="Courier" w:hAnsi="Courier"/>
+          <w:sz w:val="16"/>
+          <w:szCs w:val="16"/>
+          <w:lang w:val="en-US"/>
+        </w:rPr>
+        <w:t>defence</w:t>
+      </w:r>
+      <w:proofErr w:type="spellEnd"/>
+      <w:r>
+        <w:rPr>
+          <w:rFonts w:ascii="Courier" w:hAnsi="Courier"/>
+          <w:sz w:val="16"/>
+          <w:szCs w:val="16"/>
+          <w:lang w:val="en-US"/>
+        </w:rPr>
+        <w:t xml:space="preserve"> result suggest accumulation immunity </w:t>
+      </w:r>
+    </w:p>
+    <w:p>
+      <w:pPr>
+        <w:pBdr>
+          <w:top w:val="single" w:sz="4" w:space="1" w:color="auto"/>
+          <w:left w:val="single" w:sz="4" w:space="4" w:color="auto"/>
+          <w:bottom w:val="single" w:sz="4" w:space="1" w:color="auto"/>
+          <w:right w:val="single" w:sz="4" w:space="4" w:color="auto"/>
+        </w:pBdr>
+        <w:rPr>
+          <w:rFonts w:ascii="Courier" w:hAnsi="Courier"/>
+          <w:sz w:val="16"/>
+          <w:szCs w:val="16"/>
+          <w:lang w:val="en-US"/>
+        </w:rPr>
+      </w:pPr>
+      <w:r>
+        <w:rPr>
+          <w:rFonts w:ascii="Courier" w:hAnsi="Courier"/>
+          <w:sz w:val="16"/>
+          <w:szCs w:val="16"/>
+          <w:lang w:val="en-US"/>
+        </w:rPr>
+        <w:t>16 0.01975 wheat grain rice cultivar flower barley effect pollen genotype floral high flowering temperature result seed difference reduce higher protein weight </w:t>
+      </w:r>
+    </w:p>
+    <w:p>
+      <w:pPr>
+        <w:pBdr>
+          <w:top w:val="single" w:sz="4" w:space="1" w:color="auto"/>
+          <w:left w:val="single" w:sz="4" w:space="4" w:color="auto"/>
+          <w:bottom w:val="single" w:sz="4" w:space="1" w:color="auto"/>
+          <w:right w:val="single" w:sz="4" w:space="4" w:color="auto"/>
+        </w:pBdr>
+        <w:rPr>
+          <w:rFonts w:ascii="Courier" w:hAnsi="Courier"/>
+          <w:sz w:val="16"/>
+          <w:szCs w:val="16"/>
+          <w:lang w:val="en-US"/>
+        </w:rPr>
+      </w:pPr>
+      <w:r>
+        <w:rPr>
+          <w:rFonts w:ascii="Courier" w:hAnsi="Courier"/>
+          <w:sz w:val="16"/>
+          <w:szCs w:val="16"/>
+          <w:lang w:val="en-US"/>
+        </w:rPr>
+        <w:t xml:space="preserve">17 0.01469 herbivore acid ja defense ethylene </w:t>
+      </w:r>
+      <w:proofErr w:type="spellStart"/>
+      <w:r>
+        <w:rPr>
+          <w:rFonts w:ascii="Courier" w:hAnsi="Courier"/>
+          <w:sz w:val="16"/>
+          <w:szCs w:val="16"/>
+          <w:lang w:val="en-US"/>
+        </w:rPr>
+        <w:t>attenuata</w:t>
+      </w:r>
+      <w:proofErr w:type="spellEnd"/>
+      <w:r>
+        <w:rPr>
+          <w:rFonts w:ascii="Courier" w:hAnsi="Courier"/>
+          <w:sz w:val="16"/>
+          <w:szCs w:val="16"/>
+          <w:lang w:val="en-US"/>
+        </w:rPr>
+        <w:t xml:space="preserve"> leaf level signaling </w:t>
+      </w:r>
+      <w:proofErr w:type="spellStart"/>
+      <w:r>
+        <w:rPr>
+          <w:rFonts w:ascii="Courier" w:hAnsi="Courier"/>
+          <w:sz w:val="16"/>
+          <w:szCs w:val="16"/>
+          <w:lang w:val="en-US"/>
+        </w:rPr>
+        <w:t>jasmonate</w:t>
+      </w:r>
+      <w:proofErr w:type="spellEnd"/>
+      <w:r>
+        <w:rPr>
+          <w:rFonts w:ascii="Courier" w:hAnsi="Courier"/>
+          <w:sz w:val="16"/>
+          <w:szCs w:val="16"/>
+          <w:lang w:val="en-US"/>
+        </w:rPr>
+        <w:t xml:space="preserve"> herbivory insect attack </w:t>
+      </w:r>
+      <w:proofErr w:type="spellStart"/>
+      <w:r>
+        <w:rPr>
+          <w:rFonts w:ascii="Courier" w:hAnsi="Courier"/>
+          <w:sz w:val="16"/>
+          <w:szCs w:val="16"/>
+          <w:lang w:val="en-US"/>
+        </w:rPr>
+        <w:t>jasmonic</w:t>
+      </w:r>
+      <w:proofErr w:type="spellEnd"/>
+      <w:r>
+        <w:rPr>
+          <w:rFonts w:ascii="Courier" w:hAnsi="Courier"/>
+          <w:sz w:val="16"/>
+          <w:szCs w:val="16"/>
+          <w:lang w:val="en-US"/>
+        </w:rPr>
+        <w:t xml:space="preserve"> accumulation </w:t>
+      </w:r>
+      <w:proofErr w:type="spellStart"/>
+      <w:r>
+        <w:rPr>
+          <w:rFonts w:ascii="Courier" w:hAnsi="Courier"/>
+          <w:sz w:val="16"/>
+          <w:szCs w:val="16"/>
+          <w:lang w:val="en-US"/>
+        </w:rPr>
+        <w:t>defens</w:t>
+      </w:r>
+      <w:proofErr w:type="spellEnd"/>
+      <w:r>
+        <w:rPr>
+          <w:rFonts w:ascii="Courier" w:hAnsi="Courier"/>
+          <w:sz w:val="16"/>
+          <w:szCs w:val="16"/>
+          <w:lang w:val="en-US"/>
+        </w:rPr>
+        <w:t xml:space="preserve"> signal biosynthesis genetic </w:t>
+      </w:r>
+      <w:proofErr w:type="spellStart"/>
+      <w:r>
+        <w:rPr>
+          <w:rFonts w:ascii="Courier" w:hAnsi="Courier"/>
+          <w:sz w:val="16"/>
+          <w:szCs w:val="16"/>
+          <w:lang w:val="en-US"/>
+        </w:rPr>
+        <w:t>defence</w:t>
+      </w:r>
+      <w:proofErr w:type="spellEnd"/>
+      <w:r>
+        <w:rPr>
+          <w:rFonts w:ascii="Courier" w:hAnsi="Courier"/>
+          <w:sz w:val="16"/>
+          <w:szCs w:val="16"/>
+          <w:lang w:val="en-US"/>
+        </w:rPr>
+        <w:t> </w:t>
+      </w:r>
+    </w:p>
+    <w:p>
+      <w:pPr>
+        <w:pBdr>
+          <w:top w:val="single" w:sz="4" w:space="1" w:color="auto"/>
+          <w:left w:val="single" w:sz="4" w:space="4" w:color="auto"/>
+          <w:bottom w:val="single" w:sz="4" w:space="1" w:color="auto"/>
+          <w:right w:val="single" w:sz="4" w:space="4" w:color="auto"/>
+        </w:pBdr>
+        <w:rPr>
+          <w:rFonts w:ascii="Courier" w:hAnsi="Courier"/>
+          <w:sz w:val="16"/>
+          <w:szCs w:val="16"/>
+          <w:lang w:val="en-US"/>
+        </w:rPr>
+      </w:pPr>
+      <w:r>
+        <w:rPr>
+          <w:rFonts w:ascii="Courier" w:hAnsi="Courier"/>
+          <w:sz w:val="16"/>
+          <w:szCs w:val="16"/>
+          <w:lang w:val="en-US"/>
+        </w:rPr>
+        <w:t xml:space="preserve">18 0.02138 root transport cell leaf tissue uptake study </w:t>
+      </w:r>
+      <w:proofErr w:type="spellStart"/>
+      <w:r>
+        <w:rPr>
+          <w:rFonts w:ascii="Courier" w:hAnsi="Courier"/>
+          <w:sz w:val="16"/>
+          <w:szCs w:val="16"/>
+          <w:lang w:val="en-US"/>
+        </w:rPr>
+        <w:t>cell_wall</w:t>
+      </w:r>
+      <w:proofErr w:type="spellEnd"/>
+      <w:r>
+        <w:rPr>
+          <w:rFonts w:ascii="Courier" w:hAnsi="Courier"/>
+          <w:sz w:val="16"/>
+          <w:szCs w:val="16"/>
+          <w:lang w:val="en-US"/>
+        </w:rPr>
+        <w:t xml:space="preserve"> phloem stomatal xylem phytolith silicon result wall silica distribution suggest </w:t>
+      </w:r>
+      <w:proofErr w:type="spellStart"/>
+      <w:r>
+        <w:rPr>
+          <w:rFonts w:ascii="Courier" w:hAnsi="Courier"/>
+          <w:sz w:val="16"/>
+          <w:szCs w:val="16"/>
+          <w:lang w:val="en-US"/>
+        </w:rPr>
+        <w:t>plasma_membrane</w:t>
+      </w:r>
+      <w:proofErr w:type="spellEnd"/>
+      <w:r>
+        <w:rPr>
+          <w:rFonts w:ascii="Courier" w:hAnsi="Courier"/>
+          <w:sz w:val="16"/>
+          <w:szCs w:val="16"/>
+          <w:lang w:val="en-US"/>
+        </w:rPr>
+        <w:t xml:space="preserve"> aquaporin </w:t>
+      </w:r>
+    </w:p>
+    <w:p>
+      <w:pPr>
+        <w:pBdr>
+          <w:top w:val="single" w:sz="4" w:space="1" w:color="auto"/>
+          <w:left w:val="single" w:sz="4" w:space="4" w:color="auto"/>
+          <w:bottom w:val="single" w:sz="4" w:space="1" w:color="auto"/>
+          <w:right w:val="single" w:sz="4" w:space="4" w:color="auto"/>
+        </w:pBdr>
+        <w:rPr>
+          <w:rFonts w:ascii="Courier" w:hAnsi="Courier"/>
+          <w:sz w:val="16"/>
+          <w:szCs w:val="16"/>
+          <w:lang w:val="en-US"/>
+        </w:rPr>
+      </w:pPr>
+      <w:r>
+        <w:rPr>
+          <w:rFonts w:ascii="Courier" w:hAnsi="Courier"/>
+          <w:sz w:val="16"/>
+          <w:szCs w:val="16"/>
+          <w:lang w:val="en-US"/>
+        </w:rPr>
+        <w:t xml:space="preserve">19 0.0118 virus infection vaccine antibody antigen strain result test study mouse vaccination </w:t>
+      </w:r>
+      <w:proofErr w:type="spellStart"/>
+      <w:r>
+        <w:rPr>
+          <w:rFonts w:ascii="Courier" w:hAnsi="Courier"/>
+          <w:sz w:val="16"/>
+          <w:szCs w:val="16"/>
+          <w:lang w:val="en-US"/>
+        </w:rPr>
+        <w:t>hcv</w:t>
+      </w:r>
+      <w:proofErr w:type="spellEnd"/>
+      <w:r>
+        <w:rPr>
+          <w:rFonts w:ascii="Courier" w:hAnsi="Courier"/>
+          <w:sz w:val="16"/>
+          <w:szCs w:val="16"/>
+          <w:lang w:val="en-US"/>
+        </w:rPr>
+        <w:t xml:space="preserve"> assay positive serum </w:t>
+      </w:r>
+      <w:proofErr w:type="spellStart"/>
+      <w:r>
+        <w:rPr>
+          <w:rFonts w:ascii="Courier" w:hAnsi="Courier"/>
+          <w:sz w:val="16"/>
+          <w:szCs w:val="16"/>
+          <w:lang w:val="en-US"/>
+        </w:rPr>
+        <w:t>hbv</w:t>
+      </w:r>
+      <w:proofErr w:type="spellEnd"/>
+      <w:r>
+        <w:rPr>
+          <w:rFonts w:ascii="Courier" w:hAnsi="Courier"/>
+          <w:sz w:val="16"/>
+          <w:szCs w:val="16"/>
+          <w:lang w:val="en-US"/>
+        </w:rPr>
+        <w:t xml:space="preserve"> sample </w:t>
+      </w:r>
+      <w:proofErr w:type="spellStart"/>
+      <w:r>
+        <w:rPr>
+          <w:rFonts w:ascii="Courier" w:hAnsi="Courier"/>
+          <w:sz w:val="16"/>
+          <w:szCs w:val="16"/>
+          <w:lang w:val="en-US"/>
+        </w:rPr>
+        <w:t>mab</w:t>
+      </w:r>
+      <w:proofErr w:type="spellEnd"/>
+      <w:r>
+        <w:rPr>
+          <w:rFonts w:ascii="Courier" w:hAnsi="Courier"/>
+          <w:sz w:val="16"/>
+          <w:szCs w:val="16"/>
+          <w:lang w:val="en-US"/>
+        </w:rPr>
+        <w:t xml:space="preserve"> disease influenza </w:t>
+      </w:r>
+    </w:p>
+    <w:p>
+      <w:pPr>
+        <w:pBdr>
+          <w:top w:val="single" w:sz="4" w:space="1" w:color="auto"/>
+          <w:left w:val="single" w:sz="4" w:space="4" w:color="auto"/>
+          <w:bottom w:val="single" w:sz="4" w:space="1" w:color="auto"/>
+          <w:right w:val="single" w:sz="4" w:space="4" w:color="auto"/>
+        </w:pBdr>
+        <w:rPr>
+          <w:rFonts w:ascii="Courier" w:hAnsi="Courier"/>
+          <w:sz w:val="16"/>
+          <w:szCs w:val="16"/>
+          <w:lang w:val="en-US"/>
+        </w:rPr>
+      </w:pPr>
+      <w:r>
+        <w:rPr>
+          <w:rFonts w:ascii="Courier" w:hAnsi="Courier"/>
+          <w:sz w:val="16"/>
+          <w:szCs w:val="16"/>
+          <w:lang w:val="en-US"/>
+        </w:rPr>
+        <w:t xml:space="preserve">20 0.02757 genetic expression analysis transcript express study protein </w:t>
+      </w:r>
+      <w:proofErr w:type="spellStart"/>
+      <w:r>
+        <w:rPr>
+          <w:rFonts w:ascii="Courier" w:hAnsi="Courier"/>
+          <w:sz w:val="16"/>
+          <w:szCs w:val="16"/>
+          <w:lang w:val="en-US"/>
+        </w:rPr>
+        <w:t>mrna</w:t>
+      </w:r>
+      <w:proofErr w:type="spellEnd"/>
+      <w:r>
+        <w:rPr>
+          <w:rFonts w:ascii="Courier" w:hAnsi="Courier"/>
+          <w:sz w:val="16"/>
+          <w:szCs w:val="16"/>
+          <w:lang w:val="en-US"/>
+        </w:rPr>
+        <w:t xml:space="preserve"> reveal sequence transcriptome </w:t>
+      </w:r>
+      <w:proofErr w:type="spellStart"/>
+      <w:r>
+        <w:rPr>
+          <w:rFonts w:ascii="Courier" w:hAnsi="Courier"/>
+          <w:sz w:val="16"/>
+          <w:szCs w:val="16"/>
+          <w:lang w:val="en-US"/>
+        </w:rPr>
+        <w:t>mirna</w:t>
+      </w:r>
+      <w:proofErr w:type="spellEnd"/>
+      <w:r>
+        <w:rPr>
+          <w:rFonts w:ascii="Courier" w:hAnsi="Courier"/>
+          <w:sz w:val="16"/>
+          <w:szCs w:val="16"/>
+          <w:lang w:val="en-US"/>
+        </w:rPr>
+        <w:t xml:space="preserve"> RNA tissue </w:t>
+      </w:r>
+      <w:proofErr w:type="spellStart"/>
+      <w:r>
+        <w:rPr>
+          <w:rFonts w:ascii="Courier" w:hAnsi="Courier"/>
+          <w:sz w:val="16"/>
+          <w:szCs w:val="16"/>
+          <w:lang w:val="en-US"/>
+        </w:rPr>
+        <w:t>cdna</w:t>
+      </w:r>
+      <w:proofErr w:type="spellEnd"/>
+      <w:r>
+        <w:rPr>
+          <w:rFonts w:ascii="Courier" w:hAnsi="Courier"/>
+          <w:sz w:val="16"/>
+          <w:szCs w:val="16"/>
+          <w:lang w:val="en-US"/>
+        </w:rPr>
+        <w:t xml:space="preserve"> level encode microarray pattern family </w:t>
+      </w:r>
+    </w:p>
+    <w:p>
+      <w:pPr>
+        <w:pBdr>
+          <w:top w:val="single" w:sz="4" w:space="1" w:color="auto"/>
+          <w:left w:val="single" w:sz="4" w:space="4" w:color="auto"/>
+          <w:bottom w:val="single" w:sz="4" w:space="1" w:color="auto"/>
+          <w:right w:val="single" w:sz="4" w:space="4" w:color="auto"/>
+        </w:pBdr>
+        <w:rPr>
+          <w:rFonts w:ascii="Courier" w:hAnsi="Courier"/>
+          <w:sz w:val="16"/>
+          <w:szCs w:val="16"/>
+          <w:lang w:val="en-US"/>
+        </w:rPr>
+      </w:pPr>
+      <w:r>
+        <w:rPr>
+          <w:rFonts w:ascii="Courier" w:hAnsi="Courier"/>
+          <w:sz w:val="16"/>
+          <w:szCs w:val="16"/>
+          <w:lang w:val="en-US"/>
+        </w:rPr>
+        <w:t xml:space="preserve">21 0.01673 emission rice concentration </w:t>
+      </w:r>
+      <w:proofErr w:type="spellStart"/>
+      <w:r>
+        <w:rPr>
+          <w:rFonts w:ascii="Courier" w:hAnsi="Courier"/>
+          <w:sz w:val="16"/>
+          <w:szCs w:val="16"/>
+          <w:lang w:val="en-US"/>
+        </w:rPr>
+        <w:t>ch</w:t>
+      </w:r>
+      <w:proofErr w:type="spellEnd"/>
+      <w:r>
+        <w:rPr>
+          <w:rFonts w:ascii="Courier" w:hAnsi="Courier"/>
+          <w:sz w:val="16"/>
+          <w:szCs w:val="16"/>
+          <w:lang w:val="en-US"/>
+        </w:rPr>
+        <w:t xml:space="preserve"> water N2O study nitrogen result reduce soil total sediment seasonal flux removal </w:t>
+      </w:r>
+      <w:proofErr w:type="spellStart"/>
+      <w:r>
+        <w:rPr>
+          <w:rFonts w:ascii="Courier" w:hAnsi="Courier"/>
+          <w:sz w:val="16"/>
+          <w:szCs w:val="16"/>
+          <w:lang w:val="en-US"/>
+        </w:rPr>
+        <w:t>nh</w:t>
+      </w:r>
+      <w:proofErr w:type="spellEnd"/>
+      <w:r>
+        <w:rPr>
+          <w:rFonts w:ascii="Courier" w:hAnsi="Courier"/>
+          <w:sz w:val="16"/>
+          <w:szCs w:val="16"/>
+          <w:lang w:val="en-US"/>
+        </w:rPr>
+        <w:t xml:space="preserve"> hg methane flood </w:t>
+      </w:r>
+    </w:p>
+    <w:p>
+      <w:pPr>
+        <w:pBdr>
+          <w:top w:val="single" w:sz="4" w:space="1" w:color="auto"/>
+          <w:left w:val="single" w:sz="4" w:space="4" w:color="auto"/>
+          <w:bottom w:val="single" w:sz="4" w:space="1" w:color="auto"/>
+          <w:right w:val="single" w:sz="4" w:space="4" w:color="auto"/>
+        </w:pBdr>
+        <w:rPr>
+          <w:rFonts w:ascii="Courier" w:hAnsi="Courier"/>
+          <w:sz w:val="16"/>
+          <w:szCs w:val="16"/>
+          <w:lang w:val="en-US"/>
+        </w:rPr>
+      </w:pPr>
+      <w:r>
+        <w:rPr>
+          <w:rFonts w:ascii="Courier" w:hAnsi="Courier"/>
+          <w:sz w:val="16"/>
+          <w:szCs w:val="16"/>
+          <w:lang w:val="en-US"/>
+        </w:rPr>
+        <w:t xml:space="preserve">22 0.02465 seed root growth germination </w:t>
+      </w:r>
+      <w:proofErr w:type="spellStart"/>
+      <w:r>
+        <w:rPr>
+          <w:rFonts w:ascii="Courier" w:hAnsi="Courier"/>
+          <w:sz w:val="16"/>
+          <w:szCs w:val="16"/>
+          <w:lang w:val="en-US"/>
+        </w:rPr>
+        <w:t>ga</w:t>
+      </w:r>
+      <w:proofErr w:type="spellEnd"/>
+      <w:r>
+        <w:rPr>
+          <w:rFonts w:ascii="Courier" w:hAnsi="Courier"/>
+          <w:sz w:val="16"/>
+          <w:szCs w:val="16"/>
+          <w:lang w:val="en-US"/>
+        </w:rPr>
+        <w:t xml:space="preserve"> soybean shoot cytokinin effect acid concentration treatment level length higher medium control study result day </w:t>
+      </w:r>
+    </w:p>
+    <w:p>
+      <w:pPr>
+        <w:pBdr>
+          <w:top w:val="single" w:sz="4" w:space="1" w:color="auto"/>
+          <w:left w:val="single" w:sz="4" w:space="4" w:color="auto"/>
+          <w:bottom w:val="single" w:sz="4" w:space="1" w:color="auto"/>
+          <w:right w:val="single" w:sz="4" w:space="4" w:color="auto"/>
+        </w:pBdr>
+        <w:rPr>
+          <w:rFonts w:ascii="Courier" w:hAnsi="Courier"/>
+          <w:sz w:val="16"/>
+          <w:szCs w:val="16"/>
+          <w:lang w:val="en-US"/>
+        </w:rPr>
+      </w:pPr>
+      <w:r>
+        <w:rPr>
+          <w:rFonts w:ascii="Courier" w:hAnsi="Courier"/>
+          <w:sz w:val="16"/>
+          <w:szCs w:val="16"/>
+          <w:lang w:val="en-US"/>
+        </w:rPr>
+        <w:t>23 0.02288 genetic sequence family analysis study region phylogenetic genus find mutation evolutionary lineage reveal result suggest clade chromosome bp sequencing DNA </w:t>
+      </w:r>
+    </w:p>
+    <w:p>
+      <w:pPr>
+        <w:pBdr>
+          <w:top w:val="single" w:sz="4" w:space="1" w:color="auto"/>
+          <w:left w:val="single" w:sz="4" w:space="4" w:color="auto"/>
+          <w:bottom w:val="single" w:sz="4" w:space="1" w:color="auto"/>
+          <w:right w:val="single" w:sz="4" w:space="4" w:color="auto"/>
+        </w:pBdr>
+        <w:rPr>
+          <w:rFonts w:ascii="Courier" w:hAnsi="Courier"/>
+          <w:sz w:val="16"/>
+          <w:szCs w:val="16"/>
+          <w:lang w:val="en-US"/>
+        </w:rPr>
+      </w:pPr>
+      <w:r>
+        <w:rPr>
+          <w:rFonts w:ascii="Courier" w:hAnsi="Courier"/>
+          <w:sz w:val="16"/>
+          <w:szCs w:val="16"/>
+          <w:lang w:val="en-US"/>
+        </w:rPr>
+        <w:t>24 0.01403 virus infection potato disease host isolate infected leaf symptom spread pathogen vector tuber infect RNA control incidence tomato transmission mosaic </w:t>
+      </w:r>
+    </w:p>
+    <w:p>
+      <w:pPr>
+        <w:pBdr>
+          <w:top w:val="single" w:sz="4" w:space="1" w:color="auto"/>
+          <w:left w:val="single" w:sz="4" w:space="4" w:color="auto"/>
+          <w:bottom w:val="single" w:sz="4" w:space="1" w:color="auto"/>
+          <w:right w:val="single" w:sz="4" w:space="4" w:color="auto"/>
+        </w:pBdr>
+        <w:rPr>
+          <w:rFonts w:ascii="Courier" w:hAnsi="Courier"/>
+          <w:sz w:val="16"/>
+          <w:szCs w:val="16"/>
+          <w:lang w:val="en-US"/>
+        </w:rPr>
+      </w:pPr>
+      <w:r>
+        <w:rPr>
+          <w:rFonts w:ascii="Courier" w:hAnsi="Courier"/>
+          <w:sz w:val="16"/>
+          <w:szCs w:val="16"/>
+          <w:lang w:val="en-US"/>
+        </w:rPr>
+        <w:t xml:space="preserve">25 0.02178 study antioxidant acid flavonoid medicinal result </w:t>
+      </w:r>
+      <w:proofErr w:type="spellStart"/>
+      <w:r>
+        <w:rPr>
+          <w:rFonts w:ascii="Courier" w:hAnsi="Courier"/>
+          <w:sz w:val="16"/>
+          <w:szCs w:val="16"/>
+          <w:lang w:val="en-US"/>
+        </w:rPr>
+        <w:t>medicinal_plants</w:t>
+      </w:r>
+      <w:proofErr w:type="spellEnd"/>
+      <w:r>
+        <w:rPr>
+          <w:rFonts w:ascii="Courier" w:hAnsi="Courier"/>
+          <w:sz w:val="16"/>
+          <w:szCs w:val="16"/>
+          <w:lang w:val="en-US"/>
+        </w:rPr>
+        <w:t xml:space="preserve"> total fraction isolate phytochemical </w:t>
+      </w:r>
+      <w:proofErr w:type="gramStart"/>
+      <w:r>
+        <w:rPr>
+          <w:rFonts w:ascii="Courier" w:hAnsi="Courier"/>
+          <w:sz w:val="16"/>
+          <w:szCs w:val="16"/>
+          <w:lang w:val="en-US"/>
+        </w:rPr>
+        <w:t>find</w:t>
+      </w:r>
+      <w:proofErr w:type="gramEnd"/>
+      <w:r>
+        <w:rPr>
+          <w:rFonts w:ascii="Courier" w:hAnsi="Courier"/>
+          <w:sz w:val="16"/>
+          <w:szCs w:val="16"/>
+          <w:lang w:val="en-US"/>
+        </w:rPr>
+        <w:t xml:space="preserve"> alkaloid leaf phenolic test evaluate antimicrobial analysis highest </w:t>
+      </w:r>
+    </w:p>
+    <w:p>
+      <w:pPr>
+        <w:pBdr>
+          <w:top w:val="single" w:sz="4" w:space="1" w:color="auto"/>
+          <w:left w:val="single" w:sz="4" w:space="4" w:color="auto"/>
+          <w:bottom w:val="single" w:sz="4" w:space="1" w:color="auto"/>
+          <w:right w:val="single" w:sz="4" w:space="4" w:color="auto"/>
+        </w:pBdr>
+        <w:rPr>
+          <w:rFonts w:ascii="Courier" w:hAnsi="Courier"/>
+          <w:sz w:val="16"/>
+          <w:szCs w:val="16"/>
+          <w:lang w:val="en-US"/>
+        </w:rPr>
+      </w:pPr>
+      <w:r>
+        <w:rPr>
+          <w:rFonts w:ascii="Courier" w:hAnsi="Courier"/>
+          <w:sz w:val="16"/>
+          <w:szCs w:val="16"/>
+          <w:lang w:val="en-US"/>
+        </w:rPr>
+        <w:t xml:space="preserve">26 0.02458 mutant genetic protein mutation phenotype expression chloroplast plastid cell result embryo regulate suggest wild-type RNA </w:t>
+      </w:r>
+      <w:proofErr w:type="spellStart"/>
+      <w:r>
+        <w:rPr>
+          <w:rFonts w:ascii="Courier" w:hAnsi="Courier"/>
+          <w:sz w:val="16"/>
+          <w:szCs w:val="16"/>
+          <w:lang w:val="en-US"/>
+        </w:rPr>
+        <w:t>arabidopsis_thaliana</w:t>
+      </w:r>
+      <w:proofErr w:type="spellEnd"/>
+      <w:r>
+        <w:rPr>
+          <w:rFonts w:ascii="Courier" w:hAnsi="Courier"/>
+          <w:sz w:val="16"/>
+          <w:szCs w:val="16"/>
+          <w:lang w:val="en-US"/>
+        </w:rPr>
+        <w:t xml:space="preserve"> oocyte encode control affect </w:t>
+      </w:r>
+    </w:p>
+    <w:p>
+      <w:pPr>
+        <w:pBdr>
+          <w:top w:val="single" w:sz="4" w:space="1" w:color="auto"/>
+          <w:left w:val="single" w:sz="4" w:space="4" w:color="auto"/>
+          <w:bottom w:val="single" w:sz="4" w:space="1" w:color="auto"/>
+          <w:right w:val="single" w:sz="4" w:space="4" w:color="auto"/>
+        </w:pBdr>
+        <w:rPr>
+          <w:rFonts w:ascii="Courier" w:hAnsi="Courier"/>
+          <w:sz w:val="16"/>
+          <w:szCs w:val="16"/>
+          <w:lang w:val="en-US"/>
+        </w:rPr>
+      </w:pPr>
+      <w:r>
+        <w:rPr>
+          <w:rFonts w:ascii="Courier" w:hAnsi="Courier"/>
+          <w:sz w:val="16"/>
+          <w:szCs w:val="16"/>
+          <w:lang w:val="en-US"/>
+        </w:rPr>
+        <w:t>27 0.03903 analysis result study parameter measure estimate predict sample prediction image test compare determine evaluate difference accuracy perform correlation distribution analyze </w:t>
+      </w:r>
+    </w:p>
+    <w:p>
+      <w:pPr>
+        <w:pBdr>
+          <w:top w:val="single" w:sz="4" w:space="1" w:color="auto"/>
+          <w:left w:val="single" w:sz="4" w:space="4" w:color="auto"/>
+          <w:bottom w:val="single" w:sz="4" w:space="1" w:color="auto"/>
+          <w:right w:val="single" w:sz="4" w:space="4" w:color="auto"/>
+        </w:pBdr>
+        <w:rPr>
+          <w:rFonts w:ascii="Courier" w:hAnsi="Courier"/>
+          <w:sz w:val="16"/>
+          <w:szCs w:val="16"/>
+          <w:lang w:val="en-US"/>
+        </w:rPr>
+      </w:pPr>
+      <w:r>
+        <w:rPr>
+          <w:rFonts w:ascii="Courier" w:hAnsi="Courier"/>
+          <w:sz w:val="16"/>
+          <w:szCs w:val="16"/>
+          <w:lang w:val="en-US"/>
+        </w:rPr>
+        <w:t xml:space="preserve">28 0.0208 cd concentration soil </w:t>
+      </w:r>
+      <w:proofErr w:type="spellStart"/>
+      <w:r>
+        <w:rPr>
+          <w:rFonts w:ascii="Courier" w:hAnsi="Courier"/>
+          <w:sz w:val="16"/>
+          <w:szCs w:val="16"/>
+          <w:lang w:val="en-US"/>
+        </w:rPr>
+        <w:t>zn</w:t>
+      </w:r>
+      <w:proofErr w:type="spellEnd"/>
+      <w:r>
+        <w:rPr>
+          <w:rFonts w:ascii="Courier" w:hAnsi="Courier"/>
+          <w:sz w:val="16"/>
+          <w:szCs w:val="16"/>
+          <w:lang w:val="en-US"/>
+        </w:rPr>
+        <w:t xml:space="preserve"> metal uptake root arsenic mg cu toxicity pb se accumulation effect rice decrease level cadmium shoot </w:t>
+      </w:r>
+    </w:p>
+    <w:p>
+      <w:pPr>
+        <w:pBdr>
+          <w:top w:val="single" w:sz="4" w:space="1" w:color="auto"/>
+          <w:left w:val="single" w:sz="4" w:space="4" w:color="auto"/>
+          <w:bottom w:val="single" w:sz="4" w:space="1" w:color="auto"/>
+          <w:right w:val="single" w:sz="4" w:space="4" w:color="auto"/>
+        </w:pBdr>
+        <w:rPr>
+          <w:rFonts w:ascii="Courier" w:hAnsi="Courier"/>
+          <w:sz w:val="16"/>
+          <w:szCs w:val="16"/>
+          <w:lang w:val="en-US"/>
+        </w:rPr>
+      </w:pPr>
+      <w:r>
+        <w:rPr>
+          <w:rFonts w:ascii="Courier" w:hAnsi="Courier"/>
+          <w:sz w:val="16"/>
+          <w:szCs w:val="16"/>
+          <w:lang w:val="en-US"/>
+        </w:rPr>
+        <w:t xml:space="preserve">29 0.0276 leaf fruit growth effect concentration tomato treatment level higher water temperature total result study decrease cultivar high control </w:t>
+      </w:r>
+      <w:proofErr w:type="spellStart"/>
+      <w:r>
+        <w:rPr>
+          <w:rFonts w:ascii="Courier" w:hAnsi="Courier"/>
+          <w:sz w:val="16"/>
+          <w:szCs w:val="16"/>
+          <w:lang w:val="en-US"/>
+        </w:rPr>
+        <w:t>glucosinolate</w:t>
+      </w:r>
+      <w:proofErr w:type="spellEnd"/>
+      <w:r>
+        <w:rPr>
+          <w:rFonts w:ascii="Courier" w:hAnsi="Courier"/>
+          <w:sz w:val="16"/>
+          <w:szCs w:val="16"/>
+          <w:lang w:val="en-US"/>
+        </w:rPr>
+        <w:t xml:space="preserve"> affect </w:t>
+      </w:r>
+    </w:p>
+    <w:p>
+      <w:pPr>
+        <w:pBdr>
+          <w:top w:val="single" w:sz="4" w:space="1" w:color="auto"/>
+          <w:left w:val="single" w:sz="4" w:space="4" w:color="auto"/>
+          <w:bottom w:val="single" w:sz="4" w:space="1" w:color="auto"/>
+          <w:right w:val="single" w:sz="4" w:space="4" w:color="auto"/>
+        </w:pBdr>
+        <w:rPr>
+          <w:rFonts w:ascii="Courier" w:hAnsi="Courier"/>
+          <w:sz w:val="16"/>
+          <w:szCs w:val="16"/>
+          <w:lang w:val="en-US"/>
+        </w:rPr>
+      </w:pPr>
+      <w:r>
+        <w:rPr>
+          <w:rFonts w:ascii="Courier" w:hAnsi="Courier"/>
+          <w:sz w:val="16"/>
+          <w:szCs w:val="16"/>
+          <w:lang w:val="en-US"/>
+        </w:rPr>
+        <w:t>30 0.0311 habitat study landscape forest effect change rodent abundance site result pattern biodiversity tree suggest find grassland ecosystem high density bird </w:t>
+      </w:r>
+    </w:p>
+    <w:p>
+      <w:pPr>
+        <w:pBdr>
+          <w:top w:val="single" w:sz="4" w:space="1" w:color="auto"/>
+          <w:left w:val="single" w:sz="4" w:space="4" w:color="auto"/>
+          <w:bottom w:val="single" w:sz="4" w:space="1" w:color="auto"/>
+          <w:right w:val="single" w:sz="4" w:space="4" w:color="auto"/>
+        </w:pBdr>
+        <w:rPr>
+          <w:rFonts w:ascii="Courier" w:hAnsi="Courier"/>
+          <w:sz w:val="16"/>
+          <w:szCs w:val="16"/>
+          <w:lang w:val="en-US"/>
+        </w:rPr>
+      </w:pPr>
+      <w:r>
+        <w:rPr>
+          <w:rFonts w:ascii="Courier" w:hAnsi="Courier"/>
+          <w:sz w:val="16"/>
+          <w:szCs w:val="16"/>
+          <w:lang w:val="en-US"/>
+        </w:rPr>
+        <w:t xml:space="preserve">31 0.02277 genetic expression transgenic promoter tobacco express protein </w:t>
+      </w:r>
+      <w:proofErr w:type="spellStart"/>
+      <w:r>
+        <w:rPr>
+          <w:rFonts w:ascii="Courier" w:hAnsi="Courier"/>
+          <w:sz w:val="16"/>
+          <w:szCs w:val="16"/>
+          <w:lang w:val="en-US"/>
+        </w:rPr>
+        <w:t>transgenic_plants</w:t>
+      </w:r>
+      <w:proofErr w:type="spellEnd"/>
+      <w:r>
+        <w:rPr>
+          <w:rFonts w:ascii="Courier" w:hAnsi="Courier"/>
+          <w:sz w:val="16"/>
+          <w:szCs w:val="16"/>
+          <w:lang w:val="en-US"/>
+        </w:rPr>
+        <w:t xml:space="preserve"> rice senescence </w:t>
+      </w:r>
+      <w:proofErr w:type="gramStart"/>
+      <w:r>
+        <w:rPr>
+          <w:rFonts w:ascii="Courier" w:hAnsi="Courier"/>
+          <w:sz w:val="16"/>
+          <w:szCs w:val="16"/>
+          <w:lang w:val="en-US"/>
+        </w:rPr>
+        <w:t>encode</w:t>
+      </w:r>
+      <w:proofErr w:type="gramEnd"/>
+      <w:r>
+        <w:rPr>
+          <w:rFonts w:ascii="Courier" w:hAnsi="Courier"/>
+          <w:sz w:val="16"/>
+          <w:szCs w:val="16"/>
+          <w:lang w:val="en-US"/>
+        </w:rPr>
+        <w:t xml:space="preserve"> result level analysis leaf overexpression control </w:t>
+      </w:r>
+      <w:proofErr w:type="spellStart"/>
+      <w:r>
+        <w:rPr>
+          <w:rFonts w:ascii="Courier" w:hAnsi="Courier"/>
+          <w:sz w:val="16"/>
+          <w:szCs w:val="16"/>
+          <w:lang w:val="en-US"/>
+        </w:rPr>
+        <w:t>transcription_factor</w:t>
+      </w:r>
+      <w:proofErr w:type="spellEnd"/>
+      <w:r>
+        <w:rPr>
+          <w:rFonts w:ascii="Courier" w:hAnsi="Courier"/>
+          <w:sz w:val="16"/>
+          <w:szCs w:val="16"/>
+          <w:lang w:val="en-US"/>
+        </w:rPr>
+        <w:t xml:space="preserve"> </w:t>
+      </w:r>
+      <w:proofErr w:type="spellStart"/>
+      <w:r>
+        <w:rPr>
+          <w:rFonts w:ascii="Courier" w:hAnsi="Courier"/>
+          <w:sz w:val="16"/>
+          <w:szCs w:val="16"/>
+          <w:lang w:val="en-US"/>
+        </w:rPr>
+        <w:t>transcription_factors</w:t>
+      </w:r>
+      <w:proofErr w:type="spellEnd"/>
+      <w:r>
+        <w:rPr>
+          <w:rFonts w:ascii="Courier" w:hAnsi="Courier"/>
+          <w:sz w:val="16"/>
+          <w:szCs w:val="16"/>
+          <w:lang w:val="en-US"/>
+        </w:rPr>
+        <w:t xml:space="preserve"> </w:t>
+      </w:r>
+      <w:proofErr w:type="spellStart"/>
+      <w:r>
+        <w:rPr>
+          <w:rFonts w:ascii="Courier" w:hAnsi="Courier"/>
+          <w:sz w:val="16"/>
+          <w:szCs w:val="16"/>
+          <w:lang w:val="en-US"/>
+        </w:rPr>
+        <w:t>wrky</w:t>
+      </w:r>
+      <w:proofErr w:type="spellEnd"/>
+      <w:r>
+        <w:rPr>
+          <w:rFonts w:ascii="Courier" w:hAnsi="Courier"/>
+          <w:sz w:val="16"/>
+          <w:szCs w:val="16"/>
+          <w:lang w:val="en-US"/>
+        </w:rPr>
+        <w:t> </w:t>
+      </w:r>
+    </w:p>
+    <w:p>
+      <w:pPr>
+        <w:pBdr>
+          <w:top w:val="single" w:sz="4" w:space="1" w:color="auto"/>
+          <w:left w:val="single" w:sz="4" w:space="4" w:color="auto"/>
+          <w:bottom w:val="single" w:sz="4" w:space="1" w:color="auto"/>
+          <w:right w:val="single" w:sz="4" w:space="4" w:color="auto"/>
+        </w:pBdr>
+        <w:rPr>
+          <w:rFonts w:ascii="Courier" w:hAnsi="Courier"/>
+          <w:sz w:val="16"/>
+          <w:szCs w:val="16"/>
+          <w:lang w:val="en-US"/>
+        </w:rPr>
+      </w:pPr>
+      <w:r>
+        <w:rPr>
+          <w:rFonts w:ascii="Courier" w:hAnsi="Courier"/>
+          <w:sz w:val="16"/>
+          <w:szCs w:val="16"/>
+          <w:lang w:val="en-US"/>
+        </w:rPr>
+        <w:t xml:space="preserve">32 0.01759 fungus root bacteria isolate strain host endophytic mycorrhizal symbiosis growth endophyte inoculation study soil colonization </w:t>
+      </w:r>
+      <w:proofErr w:type="spellStart"/>
+      <w:r>
+        <w:rPr>
+          <w:rFonts w:ascii="Courier" w:hAnsi="Courier"/>
+          <w:sz w:val="16"/>
+          <w:szCs w:val="16"/>
+          <w:lang w:val="en-US"/>
+        </w:rPr>
+        <w:t>plant_growth</w:t>
+      </w:r>
+      <w:proofErr w:type="spellEnd"/>
+      <w:r>
+        <w:rPr>
+          <w:rFonts w:ascii="Courier" w:hAnsi="Courier"/>
+          <w:sz w:val="16"/>
+          <w:szCs w:val="16"/>
+          <w:lang w:val="en-US"/>
+        </w:rPr>
+        <w:t xml:space="preserve"> effect symbiotic nematode arbuscular </w:t>
+      </w:r>
+    </w:p>
+    <w:p>
+      <w:pPr>
+        <w:pBdr>
+          <w:top w:val="single" w:sz="4" w:space="1" w:color="auto"/>
+          <w:left w:val="single" w:sz="4" w:space="4" w:color="auto"/>
+          <w:bottom w:val="single" w:sz="4" w:space="1" w:color="auto"/>
+          <w:right w:val="single" w:sz="4" w:space="4" w:color="auto"/>
+        </w:pBdr>
+        <w:rPr>
+          <w:rFonts w:ascii="Courier" w:hAnsi="Courier"/>
+          <w:sz w:val="16"/>
+          <w:szCs w:val="16"/>
+          <w:lang w:val="en-US"/>
+        </w:rPr>
+      </w:pPr>
+      <w:r>
+        <w:rPr>
+          <w:rFonts w:ascii="Courier" w:hAnsi="Courier"/>
+          <w:sz w:val="16"/>
+          <w:szCs w:val="16"/>
+          <w:lang w:val="en-US"/>
+        </w:rPr>
+        <w:lastRenderedPageBreak/>
+        <w:t>33 0.01575 patient study result treatment 95%_ci compare level conclusion significant disease serum control meta-analysis higher analysis score ci therapy diagnosis healthy </w:t>
+      </w:r>
+    </w:p>
+    <w:p>
+      <w:pPr>
+        <w:pBdr>
+          <w:top w:val="single" w:sz="4" w:space="1" w:color="auto"/>
+          <w:left w:val="single" w:sz="4" w:space="4" w:color="auto"/>
+          <w:bottom w:val="single" w:sz="4" w:space="1" w:color="auto"/>
+          <w:right w:val="single" w:sz="4" w:space="4" w:color="auto"/>
+        </w:pBdr>
+        <w:rPr>
+          <w:rFonts w:ascii="Courier" w:hAnsi="Courier"/>
+          <w:sz w:val="16"/>
+          <w:szCs w:val="16"/>
+          <w:lang w:val="en-US"/>
+        </w:rPr>
+      </w:pPr>
+      <w:r>
+        <w:rPr>
+          <w:rFonts w:ascii="Courier" w:hAnsi="Courier"/>
+          <w:sz w:val="16"/>
+          <w:szCs w:val="16"/>
+          <w:lang w:val="en-US"/>
+        </w:rPr>
+        <w:t xml:space="preserve">34 0.02429 protein peptide bind protease inhibit express sequence analysis subunit encode purify recombinant residue proteomic study family </w:t>
+      </w:r>
+      <w:proofErr w:type="spellStart"/>
+      <w:r>
+        <w:rPr>
+          <w:rFonts w:ascii="Courier" w:hAnsi="Courier"/>
+          <w:sz w:val="16"/>
+          <w:szCs w:val="16"/>
+          <w:lang w:val="en-US"/>
+        </w:rPr>
+        <w:t>kda</w:t>
+      </w:r>
+      <w:proofErr w:type="spellEnd"/>
+      <w:r>
+        <w:rPr>
+          <w:rFonts w:ascii="Courier" w:hAnsi="Courier"/>
+          <w:sz w:val="16"/>
+          <w:szCs w:val="16"/>
+          <w:lang w:val="en-US"/>
+        </w:rPr>
+        <w:t xml:space="preserve"> suggest clone find </w:t>
+      </w:r>
+    </w:p>
+    <w:p>
+      <w:pPr>
+        <w:pBdr>
+          <w:top w:val="single" w:sz="4" w:space="1" w:color="auto"/>
+          <w:left w:val="single" w:sz="4" w:space="4" w:color="auto"/>
+          <w:bottom w:val="single" w:sz="4" w:space="1" w:color="auto"/>
+          <w:right w:val="single" w:sz="4" w:space="4" w:color="auto"/>
+        </w:pBdr>
+        <w:rPr>
+          <w:rFonts w:ascii="Courier" w:hAnsi="Courier"/>
+          <w:sz w:val="16"/>
+          <w:szCs w:val="16"/>
+          <w:lang w:val="en-US"/>
+        </w:rPr>
+      </w:pPr>
+      <w:r>
+        <w:rPr>
+          <w:rFonts w:ascii="Courier" w:hAnsi="Courier"/>
+          <w:sz w:val="16"/>
+          <w:szCs w:val="16"/>
+          <w:lang w:val="en-US"/>
+        </w:rPr>
+        <w:t xml:space="preserve">35 0.01678 protein kinase ca signaling cell activation receptor phosphorylation regulate activate expression </w:t>
+      </w:r>
+      <w:proofErr w:type="spellStart"/>
+      <w:r>
+        <w:rPr>
+          <w:rFonts w:ascii="Courier" w:hAnsi="Courier"/>
+          <w:sz w:val="16"/>
+          <w:szCs w:val="16"/>
+          <w:lang w:val="en-US"/>
+        </w:rPr>
+        <w:t>er</w:t>
+      </w:r>
+      <w:proofErr w:type="spellEnd"/>
+      <w:r>
+        <w:rPr>
+          <w:rFonts w:ascii="Courier" w:hAnsi="Courier"/>
+          <w:sz w:val="16"/>
+          <w:szCs w:val="16"/>
+          <w:lang w:val="en-US"/>
+        </w:rPr>
+        <w:t xml:space="preserve"> </w:t>
+      </w:r>
+      <w:proofErr w:type="spellStart"/>
+      <w:r>
+        <w:rPr>
+          <w:rFonts w:ascii="Courier" w:hAnsi="Courier"/>
+          <w:sz w:val="16"/>
+          <w:szCs w:val="16"/>
+          <w:lang w:val="en-US"/>
+        </w:rPr>
+        <w:t>mapk</w:t>
+      </w:r>
+      <w:proofErr w:type="spellEnd"/>
+      <w:r>
+        <w:rPr>
+          <w:rFonts w:ascii="Courier" w:hAnsi="Courier"/>
+          <w:sz w:val="16"/>
+          <w:szCs w:val="16"/>
+          <w:lang w:val="en-US"/>
+        </w:rPr>
+        <w:t xml:space="preserve"> calcium bind </w:t>
+      </w:r>
+      <w:proofErr w:type="spellStart"/>
+      <w:r>
+        <w:rPr>
+          <w:rFonts w:ascii="Courier" w:hAnsi="Courier"/>
+          <w:sz w:val="16"/>
+          <w:szCs w:val="16"/>
+          <w:lang w:val="en-US"/>
+        </w:rPr>
+        <w:t>mta</w:t>
+      </w:r>
+      <w:proofErr w:type="spellEnd"/>
+      <w:r>
+        <w:rPr>
+          <w:rFonts w:ascii="Courier" w:hAnsi="Courier"/>
+          <w:sz w:val="16"/>
+          <w:szCs w:val="16"/>
+          <w:lang w:val="en-US"/>
+        </w:rPr>
+        <w:t xml:space="preserve"> inhibit signal suggest </w:t>
+      </w:r>
+      <w:proofErr w:type="spellStart"/>
+      <w:r>
+        <w:rPr>
+          <w:rFonts w:ascii="Courier" w:hAnsi="Courier"/>
+          <w:sz w:val="16"/>
+          <w:szCs w:val="16"/>
+          <w:lang w:val="en-US"/>
+        </w:rPr>
+        <w:t>pak</w:t>
+      </w:r>
+      <w:proofErr w:type="spellEnd"/>
+      <w:r>
+        <w:rPr>
+          <w:rFonts w:ascii="Courier" w:hAnsi="Courier"/>
+          <w:sz w:val="16"/>
+          <w:szCs w:val="16"/>
+          <w:lang w:val="en-US"/>
+        </w:rPr>
+        <w:t> </w:t>
+      </w:r>
+    </w:p>
+    <w:p>
+      <w:pPr>
+        <w:pBdr>
+          <w:top w:val="single" w:sz="4" w:space="1" w:color="auto"/>
+          <w:left w:val="single" w:sz="4" w:space="4" w:color="auto"/>
+          <w:bottom w:val="single" w:sz="4" w:space="1" w:color="auto"/>
+          <w:right w:val="single" w:sz="4" w:space="4" w:color="auto"/>
+        </w:pBdr>
+        <w:rPr>
+          <w:rFonts w:ascii="Courier" w:hAnsi="Courier"/>
+          <w:sz w:val="16"/>
+          <w:szCs w:val="16"/>
+          <w:lang w:val="en-US"/>
+        </w:rPr>
+      </w:pPr>
+      <w:r>
+        <w:rPr>
+          <w:rFonts w:ascii="Courier" w:hAnsi="Courier"/>
+          <w:sz w:val="16"/>
+          <w:szCs w:val="16"/>
+          <w:lang w:val="en-US"/>
+        </w:rPr>
+        <w:t xml:space="preserve">36 0.02828 metabolism acid level lipid change enzyme sugar </w:t>
+      </w:r>
+      <w:proofErr w:type="spellStart"/>
+      <w:r>
+        <w:rPr>
+          <w:rFonts w:ascii="Courier" w:hAnsi="Courier"/>
+          <w:sz w:val="16"/>
+          <w:szCs w:val="16"/>
+          <w:lang w:val="en-US"/>
+        </w:rPr>
+        <w:t>amino_acids</w:t>
+      </w:r>
+      <w:proofErr w:type="spellEnd"/>
+      <w:r>
+        <w:rPr>
+          <w:rFonts w:ascii="Courier" w:hAnsi="Courier"/>
+          <w:sz w:val="16"/>
+          <w:szCs w:val="16"/>
+          <w:lang w:val="en-US"/>
+        </w:rPr>
+        <w:t xml:space="preserve"> accumulation biosynthesis sucrose carbon analysis result reveal study starch growth nitrogen decrease </w:t>
+      </w:r>
+    </w:p>
+    <w:p>
+      <w:pPr>
+        <w:pBdr>
+          <w:top w:val="single" w:sz="4" w:space="1" w:color="auto"/>
+          <w:left w:val="single" w:sz="4" w:space="4" w:color="auto"/>
+          <w:bottom w:val="single" w:sz="4" w:space="1" w:color="auto"/>
+          <w:right w:val="single" w:sz="4" w:space="4" w:color="auto"/>
+        </w:pBdr>
+        <w:rPr>
+          <w:rFonts w:ascii="Courier" w:hAnsi="Courier"/>
+          <w:sz w:val="16"/>
+          <w:szCs w:val="16"/>
+          <w:lang w:val="en-US"/>
+        </w:rPr>
+      </w:pPr>
+      <w:r>
+        <w:rPr>
+          <w:rFonts w:ascii="Courier" w:hAnsi="Courier"/>
+          <w:sz w:val="16"/>
+          <w:szCs w:val="16"/>
+          <w:lang w:val="en-US"/>
+        </w:rPr>
+        <w:t xml:space="preserve">37 0.01958 cell inhibit effect expression apoptosis study result treatment assay inhibition growth level tumor decrease differentiation protein </w:t>
+      </w:r>
+      <w:proofErr w:type="spellStart"/>
+      <w:r>
+        <w:rPr>
+          <w:rFonts w:ascii="Courier" w:hAnsi="Courier"/>
+          <w:sz w:val="16"/>
+          <w:szCs w:val="16"/>
+          <w:lang w:val="en-US"/>
+        </w:rPr>
+        <w:t>cell_cycle</w:t>
+      </w:r>
+      <w:proofErr w:type="spellEnd"/>
+      <w:r>
+        <w:rPr>
+          <w:rFonts w:ascii="Courier" w:hAnsi="Courier"/>
+          <w:sz w:val="16"/>
+          <w:szCs w:val="16"/>
+          <w:lang w:val="en-US"/>
+        </w:rPr>
+        <w:t xml:space="preserve"> proliferation </w:t>
+      </w:r>
+      <w:proofErr w:type="spellStart"/>
+      <w:r>
+        <w:rPr>
+          <w:rFonts w:ascii="Courier" w:hAnsi="Courier"/>
+          <w:sz w:val="16"/>
+          <w:szCs w:val="16"/>
+          <w:lang w:val="en-US"/>
+        </w:rPr>
+        <w:t>cell_lines</w:t>
+      </w:r>
+      <w:proofErr w:type="spellEnd"/>
+      <w:r>
+        <w:rPr>
+          <w:rFonts w:ascii="Courier" w:hAnsi="Courier"/>
+          <w:sz w:val="16"/>
+          <w:szCs w:val="16"/>
+          <w:lang w:val="en-US"/>
+        </w:rPr>
+        <w:t xml:space="preserve"> mouse </w:t>
+      </w:r>
+    </w:p>
+    <w:p>
+      <w:pPr>
+        <w:pBdr>
+          <w:top w:val="single" w:sz="4" w:space="1" w:color="auto"/>
+          <w:left w:val="single" w:sz="4" w:space="4" w:color="auto"/>
+          <w:bottom w:val="single" w:sz="4" w:space="1" w:color="auto"/>
+          <w:right w:val="single" w:sz="4" w:space="4" w:color="auto"/>
+        </w:pBdr>
+        <w:rPr>
+          <w:rFonts w:ascii="Courier" w:hAnsi="Courier"/>
+          <w:sz w:val="16"/>
+          <w:szCs w:val="16"/>
+          <w:lang w:val="en-US"/>
+        </w:rPr>
+      </w:pPr>
+      <w:r>
+        <w:rPr>
+          <w:rFonts w:ascii="Courier" w:hAnsi="Courier"/>
+          <w:sz w:val="16"/>
+          <w:szCs w:val="16"/>
+          <w:lang w:val="en-US"/>
+        </w:rPr>
+        <w:t xml:space="preserve">38 0.0135 patient tumor diagnosis result lesion treatment study </w:t>
+      </w:r>
+      <w:proofErr w:type="spellStart"/>
+      <w:r>
+        <w:rPr>
+          <w:rFonts w:ascii="Courier" w:hAnsi="Courier"/>
+          <w:sz w:val="16"/>
+          <w:szCs w:val="16"/>
+          <w:lang w:val="en-US"/>
+        </w:rPr>
+        <w:t>ct</w:t>
+      </w:r>
+      <w:proofErr w:type="spellEnd"/>
+      <w:r>
+        <w:rPr>
+          <w:rFonts w:ascii="Courier" w:hAnsi="Courier"/>
+          <w:sz w:val="16"/>
+          <w:szCs w:val="16"/>
+          <w:lang w:val="en-US"/>
+        </w:rPr>
+        <w:t xml:space="preserve"> imaging PET/CT conclusion disease evaluate undergo month lung detect perform carcinoma image </w:t>
+      </w:r>
+    </w:p>
+    <w:p>
+      <w:pPr>
+        <w:pBdr>
+          <w:top w:val="single" w:sz="4" w:space="1" w:color="auto"/>
+          <w:left w:val="single" w:sz="4" w:space="4" w:color="auto"/>
+          <w:bottom w:val="single" w:sz="4" w:space="1" w:color="auto"/>
+          <w:right w:val="single" w:sz="4" w:space="4" w:color="auto"/>
+        </w:pBdr>
+        <w:rPr>
+          <w:rFonts w:ascii="Courier" w:hAnsi="Courier"/>
+          <w:sz w:val="16"/>
+          <w:szCs w:val="16"/>
+          <w:lang w:val="en-US"/>
+        </w:rPr>
+      </w:pPr>
+      <w:r>
+        <w:rPr>
+          <w:rFonts w:ascii="Courier" w:hAnsi="Courier"/>
+          <w:sz w:val="16"/>
+          <w:szCs w:val="16"/>
+          <w:lang w:val="en-US"/>
+        </w:rPr>
+        <w:t xml:space="preserve">39 0.02003 enzyme inhibit reaction substrate acid bind study </w:t>
+      </w:r>
+      <w:proofErr w:type="spellStart"/>
+      <w:r>
+        <w:rPr>
+          <w:rFonts w:ascii="Courier" w:hAnsi="Courier"/>
+          <w:sz w:val="16"/>
+          <w:szCs w:val="16"/>
+          <w:lang w:val="en-US"/>
+        </w:rPr>
+        <w:t>gst</w:t>
+      </w:r>
+      <w:proofErr w:type="spellEnd"/>
+      <w:r>
+        <w:rPr>
+          <w:rFonts w:ascii="Courier" w:hAnsi="Courier"/>
+          <w:sz w:val="16"/>
+          <w:szCs w:val="16"/>
+          <w:lang w:val="en-US"/>
+        </w:rPr>
+        <w:t xml:space="preserve"> derivative biosynthesis synthase catalyze ligand residue result synthesize catalytic inhibition formation ring </w:t>
+      </w:r>
+    </w:p>
+    <w:p>
+      <w:pPr>
+        <w:rPr>
+          <w:rStyle w:val="IntenseReference"/>
+        </w:rPr>
+      </w:pPr>
+    </w:p>
+    <w:p>
+      <w:pPr>
+        <w:rPr>
+          <w:rStyle w:val="IntenseReference"/>
+        </w:rPr>
+      </w:pPr>
+      <w:r>
+        <w:rPr>
+          <w:rStyle w:val="IntenseReference"/>
+        </w:rPr>
+        <w:t xml:space="preserve">Obtención de los Tópicos de los </w:t>
+      </w:r>
+      <w:proofErr w:type="spellStart"/>
+      <w:r>
+        <w:rPr>
+          <w:rStyle w:val="IntenseReference"/>
+        </w:rPr>
+        <w:t>Papers</w:t>
+      </w:r>
+      <w:proofErr w:type="spellEnd"/>
+      <w:r>
+        <w:rPr>
+          <w:rStyle w:val="IntenseReference"/>
+        </w:rPr>
+        <w:t xml:space="preserve"> del </w:t>
+      </w:r>
+      <w:proofErr w:type="spellStart"/>
+      <w:r>
+        <w:rPr>
+          <w:rStyle w:val="IntenseReference"/>
+        </w:rPr>
+        <w:t>Dataset</w:t>
+      </w:r>
+      <w:proofErr w:type="spellEnd"/>
+      <w:r>
+        <w:rPr>
+          <w:rStyle w:val="IntenseReference"/>
+        </w:rPr>
+        <w:t xml:space="preserve"> Base y de Los Autores entregados</w:t>
+      </w:r>
+    </w:p>
+    <w:p>
+      <w:r>
+        <w:t xml:space="preserve">La caracterización de cada artículo o autor de interés del corpus documental se ha volcado en unos ficheros de texto disponibles en cada carpeta asociada a un modelo de tópicos.  En todos los casos, se trata de un vector con la misma longitud que el número de tópicos del modelo. En el caso de los artículos, se trata directamente de la representación para dicho documento proporcionada por el algoritmo de extracción de tópicos. En el caso de los autores, se trata del vector promedio de </w:t>
+      </w:r>
+      <w:proofErr w:type="gramStart"/>
+      <w:r>
+        <w:t>las representación</w:t>
+      </w:r>
+      <w:proofErr w:type="gramEnd"/>
+      <w:r>
+        <w:t xml:space="preserve"> de todos los artículos escritos por el autor en cuestión.</w:t>
+      </w:r>
+    </w:p>
+    <w:p>
+      <w:r>
+        <w:t xml:space="preserve">En las dos tablas siguientes se muestran las primeras líneas de dichos ficheros. En el caso de los artículos científicos se incluye el identificador de proyecto, tal y como fue proporcionado por la </w:t>
+      </w:r>
+      <w:proofErr w:type="spellStart"/>
+      <w:r>
+        <w:t>Unversidad</w:t>
+      </w:r>
+      <w:proofErr w:type="spellEnd"/>
+      <w:r>
+        <w:t xml:space="preserve"> de Murcia. En el caso de los autores, se incluye el nombre del autor junto con el número de artículos asociados a dicho autor (y </w:t>
+      </w:r>
+      <w:r>
+        <w:t>su correspondiente representación vectorial.</w:t>
+      </w:r>
+    </w:p>
+    <w:p>
+      <w:pPr>
+        <w:pBdr>
+          <w:top w:val="single" w:sz="4" w:space="1" w:color="auto"/>
+          <w:left w:val="single" w:sz="4" w:space="4" w:color="auto"/>
+          <w:bottom w:val="single" w:sz="4" w:space="1" w:color="auto"/>
+          <w:right w:val="single" w:sz="4" w:space="4" w:color="auto"/>
+        </w:pBdr>
+        <w:rPr>
+          <w:rFonts w:ascii="Courier" w:hAnsi="Courier"/>
+          <w:sz w:val="16"/>
+          <w:szCs w:val="16"/>
+          <w:lang w:val="en-US"/>
+        </w:rPr>
+      </w:pPr>
+      <w:r>
+        <w:rPr>
+          <w:rFonts w:ascii="Courier" w:hAnsi="Courier"/>
+          <w:sz w:val="16"/>
+          <w:szCs w:val="16"/>
+          <w:lang w:val="en-US"/>
+        </w:rPr>
+        <w:t>PMC5055509</w:t>
+      </w:r>
+      <w:r>
+        <w:rPr>
+          <w:rFonts w:ascii="Courier" w:hAnsi="Courier"/>
+          <w:sz w:val="16"/>
+          <w:szCs w:val="16"/>
+          <w:lang w:val="en-US"/>
+        </w:rPr>
+        <w:tab/>
+        <w:t>0.0, 0.0, 0.0, 0.0, 0.0, 0.0, 0.0, 0.0, 0.0, 0.0, 0.7686644196510315, 0.0, 0.0, 0.2313355803489685, 0.0, 0.0, 0.0, 0.0, 0.0, 0.0, 0.0, 0.0, 0.0, 0.0, 0.0, 0.0, 0.0, 0.0, 0.0, 0.0, 0.0, 0.0, 0.0, 0.0, 0.0, 0.0, 0.0, 0.0, 0.0, 0.0</w:t>
+      </w:r>
+    </w:p>
+    <w:p>
+      <w:pPr>
+        <w:pBdr>
+          <w:top w:val="single" w:sz="4" w:space="1" w:color="auto"/>
+          <w:left w:val="single" w:sz="4" w:space="4" w:color="auto"/>
+          <w:bottom w:val="single" w:sz="4" w:space="1" w:color="auto"/>
+          <w:right w:val="single" w:sz="4" w:space="4" w:color="auto"/>
+        </w:pBdr>
+        <w:rPr>
+          <w:rFonts w:ascii="Courier" w:hAnsi="Courier"/>
+          <w:sz w:val="16"/>
+          <w:szCs w:val="16"/>
+          <w:lang w:val="en-US"/>
+        </w:rPr>
+      </w:pPr>
+      <w:r>
+        <w:rPr>
+          <w:rFonts w:ascii="Courier" w:hAnsi="Courier"/>
+          <w:sz w:val="16"/>
+          <w:szCs w:val="16"/>
+          <w:lang w:val="en-US"/>
+        </w:rPr>
+        <w:t>PMC5066492</w:t>
+      </w:r>
+      <w:r>
+        <w:rPr>
+          <w:rFonts w:ascii="Courier" w:hAnsi="Courier"/>
+          <w:sz w:val="16"/>
+          <w:szCs w:val="16"/>
+          <w:lang w:val="en-US"/>
+        </w:rPr>
+        <w:tab/>
+        <w:t>0.0, 0.0, 0.0, 0.0, 0.0, 0.0, 0.0, 0.0, 0.0, 0.0, 0.0, 0.0, 0.0, 0.0, 0.0, 0.8844794631004333, 0.0, 0.0, 0.0, 0.0, 0.0, 0.0, 0.0, 0.0, 0.11552053689956665, 0.0, 0.0, 0.0, 0.0, 0.0, 0.0, 0.0, 0.0, 0.0, 0.0, 0.0, 0.0, 0.0, 0.0, 0.0</w:t>
+      </w:r>
+    </w:p>
+    <w:p>
+      <w:pPr>
+        <w:pBdr>
+          <w:top w:val="single" w:sz="4" w:space="1" w:color="auto"/>
+          <w:left w:val="single" w:sz="4" w:space="4" w:color="auto"/>
+          <w:bottom w:val="single" w:sz="4" w:space="1" w:color="auto"/>
+          <w:right w:val="single" w:sz="4" w:space="4" w:color="auto"/>
+        </w:pBdr>
+        <w:rPr>
+          <w:rFonts w:ascii="Courier" w:hAnsi="Courier"/>
+          <w:sz w:val="16"/>
+          <w:szCs w:val="16"/>
+          <w:lang w:val="en-US"/>
+        </w:rPr>
+      </w:pPr>
+      <w:r>
+        <w:rPr>
+          <w:rFonts w:ascii="Courier" w:hAnsi="Courier"/>
+          <w:sz w:val="16"/>
+          <w:szCs w:val="16"/>
+          <w:lang w:val="en-US"/>
+        </w:rPr>
+        <w:t>PMC5095167</w:t>
+      </w:r>
+      <w:r>
+        <w:rPr>
+          <w:rFonts w:ascii="Courier" w:hAnsi="Courier"/>
+          <w:sz w:val="16"/>
+          <w:szCs w:val="16"/>
+          <w:lang w:val="en-US"/>
+        </w:rPr>
+        <w:tab/>
+        <w:t>0.0, 0.0, 0.0, 0.0, 0.0, 0.0, 0.0, 0.0, 0.0, 0.0, 0.0, 0.0, 0.0, 0.0, 0.0, 0.0, 0.03900504484772682, 0.0, 0.0, 0.0, 0.0, 0.3882959485054016, 0.0, 0.0, 0.0, 0.0, 0.0, 0.0, 0.5726990103721619, 0.0, 0.0, 0.0, 0.0, 0.0, 0.0, 0.0, 0.0, 0.0, 0.0, 0.0</w:t>
+      </w:r>
+    </w:p>
+    <w:p>
+      <w:pPr>
+        <w:rPr>
+          <w:rFonts w:ascii="Courier" w:hAnsi="Courier"/>
+          <w:sz w:val="16"/>
+          <w:szCs w:val="16"/>
+          <w:lang w:val="en-US"/>
+        </w:rPr>
+      </w:pPr>
+    </w:p>
+    <w:p>
+      <w:pPr>
+        <w:pBdr>
+          <w:top w:val="single" w:sz="4" w:space="1" w:color="auto"/>
+          <w:left w:val="single" w:sz="4" w:space="4" w:color="auto"/>
+          <w:bottom w:val="single" w:sz="4" w:space="1" w:color="auto"/>
+          <w:right w:val="single" w:sz="4" w:space="4" w:color="auto"/>
+        </w:pBdr>
+        <w:rPr>
+          <w:rFonts w:ascii="Courier" w:hAnsi="Courier"/>
+          <w:sz w:val="16"/>
+          <w:szCs w:val="16"/>
+        </w:rPr>
+      </w:pPr>
+      <w:proofErr w:type="spellStart"/>
+      <w:r>
+        <w:rPr>
+          <w:rFonts w:ascii="Courier" w:hAnsi="Courier"/>
+          <w:sz w:val="16"/>
+          <w:szCs w:val="16"/>
+        </w:rPr>
+        <w:t>Luigia</w:t>
+      </w:r>
+      <w:proofErr w:type="spellEnd"/>
+      <w:r>
+        <w:rPr>
+          <w:rFonts w:ascii="Courier" w:hAnsi="Courier"/>
+          <w:sz w:val="16"/>
+          <w:szCs w:val="16"/>
+        </w:rPr>
+        <w:t xml:space="preserve"> </w:t>
+      </w:r>
+      <w:proofErr w:type="spellStart"/>
+      <w:r>
+        <w:rPr>
+          <w:rFonts w:ascii="Courier" w:hAnsi="Courier"/>
+          <w:sz w:val="16"/>
+          <w:szCs w:val="16"/>
+        </w:rPr>
+        <w:t>Giuzio</w:t>
+      </w:r>
+      <w:proofErr w:type="spellEnd"/>
+      <w:r>
+        <w:rPr>
+          <w:rFonts w:ascii="Courier" w:hAnsi="Courier"/>
+          <w:sz w:val="16"/>
+          <w:szCs w:val="16"/>
+        </w:rPr>
+        <w:tab/>
+        <w:t>8</w:t>
+      </w:r>
+      <w:r>
+        <w:rPr>
+          <w:rFonts w:ascii="Courier" w:hAnsi="Courier"/>
+          <w:sz w:val="16"/>
+          <w:szCs w:val="16"/>
+        </w:rPr>
+        <w:tab/>
+        <w:t>0.0, 0.0, 0.0, 0.1182233989238739, 0.0, 0.0035839362535625696, 0.009915398433804512, 0.0, 0.029166322201490402, 0.0, 0.0, 0.028806405141949654, 0.0, 0.056935179978609085, 0.0099061643704772, 0.0, 0.44114452600479126, 0.0, 0.0, 0.0, 0.0, 0.007371360901743174, 0.0, 0.0, 0.0, 0.06431687623262405, 0.0, 0.006368404719978571, 0.0, 0.11073829233646393, 0.0, 0.0012645808747038245, 0.0, 0.0, 0.10180072486400604, 0.0, 0.010458420030772686, 0.0, 0.0, 0.0</w:t>
+      </w:r>
+    </w:p>
+    <w:p>
+      <w:pPr>
+        <w:pBdr>
+          <w:top w:val="single" w:sz="4" w:space="1" w:color="auto"/>
+          <w:left w:val="single" w:sz="4" w:space="4" w:color="auto"/>
+          <w:bottom w:val="single" w:sz="4" w:space="1" w:color="auto"/>
+          <w:right w:val="single" w:sz="4" w:space="4" w:color="auto"/>
+        </w:pBdr>
+        <w:rPr>
+          <w:rFonts w:ascii="Courier" w:hAnsi="Courier"/>
+          <w:sz w:val="16"/>
+          <w:szCs w:val="16"/>
+        </w:rPr>
+      </w:pPr>
+      <w:proofErr w:type="spellStart"/>
+      <w:r>
+        <w:rPr>
+          <w:rFonts w:ascii="Courier" w:hAnsi="Courier"/>
+          <w:sz w:val="16"/>
+          <w:szCs w:val="16"/>
+        </w:rPr>
+        <w:t>Ryota</w:t>
+      </w:r>
+      <w:proofErr w:type="spellEnd"/>
+      <w:r>
+        <w:rPr>
+          <w:rFonts w:ascii="Courier" w:hAnsi="Courier"/>
+          <w:sz w:val="16"/>
+          <w:szCs w:val="16"/>
+        </w:rPr>
+        <w:t xml:space="preserve"> </w:t>
+      </w:r>
+      <w:proofErr w:type="spellStart"/>
+      <w:r>
+        <w:rPr>
+          <w:rFonts w:ascii="Courier" w:hAnsi="Courier"/>
+          <w:sz w:val="16"/>
+          <w:szCs w:val="16"/>
+        </w:rPr>
+        <w:t>Kawaguchi</w:t>
+      </w:r>
+      <w:proofErr w:type="spellEnd"/>
+      <w:r>
+        <w:rPr>
+          <w:rFonts w:ascii="Courier" w:hAnsi="Courier"/>
+          <w:sz w:val="16"/>
+          <w:szCs w:val="16"/>
+        </w:rPr>
+        <w:tab/>
+        <w:t>4</w:t>
+      </w:r>
+      <w:r>
+        <w:rPr>
+          <w:rFonts w:ascii="Courier" w:hAnsi="Courier"/>
+          <w:sz w:val="16"/>
+          <w:szCs w:val="16"/>
+        </w:rPr>
+        <w:tab/>
+        <w:t xml:space="preserve">0.0, 0.0, 0.0, 0.0, 0.0, 0.0, 0.0, 0.0, 0.0, 0.22206296026706696, 0.0, 0.16450275480747223, 0.0, 0.0, 0.0, 0.0, 0.0, 0.0, 0.0, 0.0, 0.004344842862337828, 0.0, </w:t>
+      </w:r>
+      <w:r>
+        <w:rPr>
+          <w:rFonts w:ascii="Courier" w:hAnsi="Courier"/>
+          <w:sz w:val="16"/>
+          <w:szCs w:val="16"/>
+        </w:rPr>
+        <w:lastRenderedPageBreak/>
+        <w:t>0.012789078988134861, 0.0, 0.0, 0.0, 0.029724635183811188, 0.0, 0.0, 0.10799359530210495, 0.0, 0.0, 0.00430265860632062, 0.0, 0.0, 0.0, 0.3471006155014038, 0.0, 0.0, 0.10717882215976715</w:t>
+      </w:r>
+    </w:p>
+    <w:p>
+      <w:pPr>
+        <w:pBdr>
+          <w:top w:val="single" w:sz="4" w:space="1" w:color="auto"/>
+          <w:left w:val="single" w:sz="4" w:space="4" w:color="auto"/>
+          <w:bottom w:val="single" w:sz="4" w:space="1" w:color="auto"/>
+          <w:right w:val="single" w:sz="4" w:space="4" w:color="auto"/>
+        </w:pBdr>
+        <w:rPr>
+          <w:rFonts w:ascii="Courier" w:hAnsi="Courier"/>
+          <w:sz w:val="16"/>
+          <w:szCs w:val="16"/>
+        </w:rPr>
+      </w:pPr>
+      <w:r>
+        <w:rPr>
+          <w:rFonts w:ascii="Courier" w:hAnsi="Courier"/>
+          <w:sz w:val="16"/>
+          <w:szCs w:val="16"/>
+        </w:rPr>
+        <w:t xml:space="preserve">Sandra </w:t>
+      </w:r>
+      <w:proofErr w:type="spellStart"/>
+      <w:r>
+        <w:rPr>
+          <w:rFonts w:ascii="Courier" w:hAnsi="Courier"/>
+          <w:sz w:val="16"/>
+          <w:szCs w:val="16"/>
+        </w:rPr>
+        <w:t>Pelletier</w:t>
+      </w:r>
+      <w:proofErr w:type="spellEnd"/>
+      <w:r>
+        <w:rPr>
+          <w:rFonts w:ascii="Courier" w:hAnsi="Courier"/>
+          <w:sz w:val="16"/>
+          <w:szCs w:val="16"/>
+        </w:rPr>
+        <w:tab/>
+        <w:t>35</w:t>
+      </w:r>
+      <w:r>
+        <w:rPr>
+          <w:rFonts w:ascii="Courier" w:hAnsi="Courier"/>
+          <w:sz w:val="16"/>
+          <w:szCs w:val="16"/>
+        </w:rPr>
+        <w:tab/>
+        <w:t>0.000579490268137306, 0.0, 0.0, 0.042322978377342224, 0.00422121025621891, 0.02148803137242794, 0.03204987943172455, 0.0005330310668796301, 0.01643768884241581, 0.0, 0.015339047648012638, 0.002654248382896185, 0.0, 0.0, 0.0, 0.14738938212394714, 0.007481575943529606, 0.0029100936371833086, 0.0971606969833374, 0.0012639821507036686, 0.14650654792785645, 0.0, 0.09140985459089279, 0.00807173177599907, 0.014755317941308022, 0.0031544340308755636, 0.1397145539522171, 0.005137971602380276, 0.003831938374787569, 0.03954064100980759, 0.0034258821979165077, 0.026930879801511765, 0.002312909811735153, 0.0003256032650824636, 0.011915876530110836, 0.017568320035934448, 0.07275331765413284, 0.0, 0.0033061013091355562, 0.017506813630461693</w:t>
+      </w:r>
+    </w:p>
+    <w:p>
+      <w:r>
+        <w:t>Resulta evidente a la vista de los resultados que la representación de los artículos es claramente más dispersa que la de los autores, lo cual resulta lógico si tenemos en cuenta que la representación de cada autor se obtiene como el promedio de un número (generalmente) alto de vectores correspondientes a artículos diferentes.</w:t>
+      </w:r>
+    </w:p>
+    <w:p>
+      <w:r>
+        <w:t xml:space="preserve">La siguiente figura muestra la importancia promedio de cada tópico del modelo de 40 tópicos, al promediar sobre todos los artículos del </w:t>
+      </w:r>
+      <w:proofErr w:type="spellStart"/>
+      <w:r>
+        <w:t>dataset</w:t>
+      </w:r>
+      <w:proofErr w:type="spellEnd"/>
+      <w:r>
+        <w:t xml:space="preserve"> base, y al hacerlo para cada uno de los autores del </w:t>
+      </w:r>
+      <w:proofErr w:type="spellStart"/>
+      <w:r>
+        <w:t>dataset</w:t>
+      </w:r>
+      <w:proofErr w:type="spellEnd"/>
+      <w:r>
+        <w:t>.</w:t>
+      </w:r>
+    </w:p>
+    <w:p>
+      <w:r>
+        <w:rPr>
+          <w:noProof/>
+        </w:rPr>
+        <w:drawing>
+          <wp:inline distT="0" distB="0" distL="0" distR="0" wp14:anchorId="3D486D53" wp14:editId="78E076F6">
+            <wp:extent cx="5727700" cy="2360295"/>
+            <wp:effectExtent l="0" t="0" r="0" b="1905"/>
+            <wp:docPr id="5" name="Picture 5"/>
+            <wp:cNvGraphicFramePr>
+              <a:graphicFrameLocks xmlns:a="http://schemas.openxmlformats.org/drawingml/2006/main" noChangeAspect="1"/>
+            </wp:cNvGraphicFramePr>
+            <a:graphic xmlns:a="http://schemas.openxmlformats.org/drawingml/2006/main">
+              <a:graphicData uri="http://schemas.openxmlformats.org/drawingml/2006/picture">
+                <pic:pic xmlns:pic="http://schemas.openxmlformats.org/drawingml/2006/picture">
+                  <pic:nvPicPr>
+                    <pic:cNvPr id="1" name=""/>
+                    <pic:cNvPicPr/>
+                  </pic:nvPicPr>
+                  <pic:blipFill>
+                    <a:blip r:embed="rId19"/>
+                    <a:stretch>
+                      <a:fillRect/>
+                    </a:stretch>
+                  </pic:blipFill>
+                  <pic:spPr>
+                    <a:xfrm>
+                      <a:off x="0" y="0"/>
+                      <a:ext cx="5727700" cy="2360295"/>
+                    </a:xfrm>
+                    <a:prstGeom prst="rect">
+                      <a:avLst/>
+                    </a:prstGeom>
+                  </pic:spPr>
+                </pic:pic>
+              </a:graphicData>
+            </a:graphic>
+          </wp:inline>
+        </w:drawing>
+      </w:r>
+    </w:p>
+    <w:p>
+      <w:pPr>
+        <w:pStyle w:val="Heading1"/>
+      </w:pPr>
+      <w:r>
+        <w:t xml:space="preserve">Exportación de resultados a las categorías de la Taxonomía </w:t>
+      </w:r>
+      <w:proofErr w:type="spellStart"/>
+      <w:r>
+        <w:t>EuroSciVoc</w:t>
+      </w:r>
+      <w:proofErr w:type="spellEnd"/>
+    </w:p>
+    <w:p/>
+    <w:p>
+      <w:r>
+        <w:t>Jesús (TBD)</w:t>
+      </w:r>
+    </w:p>
+    <w:p/>
+    <w:p/>
+    <w:p>
+      <w:pPr>
+        <w:pStyle w:val="Heading1"/>
+      </w:pPr>
+      <w:r>
+        <w:t>Posibles extensiones</w:t>
+      </w:r>
+    </w:p>
+    <w:p/>
+    <w:p>
+      <w:pPr>
+        <w:pStyle w:val="ListParagraph"/>
+        <w:numPr>
+          <w:ilvl w:val="0"/>
+          <w:numId w:val="6"/>
+        </w:numPr>
+      </w:pPr>
+      <w:r>
+        <w:t xml:space="preserve">Entrenar modelos con las entidades obtenidas por </w:t>
+      </w:r>
+      <w:proofErr w:type="spellStart"/>
+      <w:r>
+        <w:t>Everis</w:t>
+      </w:r>
+      <w:proofErr w:type="spellEnd"/>
+    </w:p>
+    <w:p>
+      <w:pPr>
+        <w:pStyle w:val="ListParagraph"/>
+        <w:numPr>
+          <w:ilvl w:val="0"/>
+          <w:numId w:val="6"/>
+        </w:numPr>
+      </w:pPr>
+      <w:r>
+        <w:t xml:space="preserve">Entrenar modelos con las entidades reconocidas por </w:t>
+      </w:r>
+      <w:proofErr w:type="spellStart"/>
+      <w:r>
+        <w:t>EuropePMC</w:t>
+      </w:r>
+      <w:proofErr w:type="spellEnd"/>
+    </w:p>
+    <w:p>
+      <w:pPr>
+        <w:pStyle w:val="ListParagraph"/>
+        <w:numPr>
+          <w:ilvl w:val="0"/>
+          <w:numId w:val="6"/>
+        </w:numPr>
+      </w:pPr>
+      <w:r>
+        <w:t xml:space="preserve">Entrenar modelos con el </w:t>
+      </w:r>
+      <w:proofErr w:type="spellStart"/>
+      <w:r>
+        <w:t>dataset</w:t>
+      </w:r>
+      <w:proofErr w:type="spellEnd"/>
+      <w:r>
+        <w:t xml:space="preserve"> amplio filtrando los </w:t>
+      </w:r>
+      <w:proofErr w:type="spellStart"/>
+      <w:r>
+        <w:t>abstract</w:t>
+      </w:r>
+      <w:proofErr w:type="spellEnd"/>
+      <w:r>
+        <w:t xml:space="preserve"> con las entidades reconocidas (EuropePMC)</w:t>
+      </w:r>
     </w:p>
     <w:sectPr>
       <w:pgSz w:w="11900" w:h="16840"/>
@@ -3033,6 +6145,95 @@
     </w:lvl>
   </w:abstractNum>
   <w:abstractNum w:abstractNumId="2" w15:restartNumberingAfterBreak="0">
+    <w:nsid w:val="551E3442"/>
+    <w:multiLevelType w:val="hybridMultilevel"/>
+    <w:tmpl w:val="AE78E77A"/>
+    <w:lvl w:ilvl="0" w:tplc="0809000F">
+      <w:start w:val="1"/>
+      <w:numFmt w:val="decimal"/>
+      <w:lvlText w:val="%1."/>
+      <w:lvlJc w:val="left"/>
+      <w:pPr>
+        <w:ind w:left="720" w:hanging="360"/>
+      </w:pPr>
+      <w:rPr>
+        <w:rFonts w:hint="default"/>
+      </w:rPr>
+    </w:lvl>
+    <w:lvl w:ilvl="1" w:tplc="08090019" w:tentative="1">
+      <w:start w:val="1"/>
+      <w:numFmt w:val="lowerLetter"/>
+      <w:lvlText w:val="%2."/>
+      <w:lvlJc w:val="left"/>
+      <w:pPr>
+        <w:ind w:left="1440" w:hanging="360"/>
+      </w:pPr>
+    </w:lvl>
+    <w:lvl w:ilvl="2" w:tplc="0809001B" w:tentative="1">
+      <w:start w:val="1"/>
+      <w:numFmt w:val="lowerRoman"/>
+      <w:lvlText w:val="%3."/>
+      <w:lvlJc w:val="right"/>
+      <w:pPr>
+        <w:ind w:left="2160" w:hanging="180"/>
+      </w:pPr>
+    </w:lvl>
+    <w:lvl w:ilvl="3" w:tplc="0809000F" w:tentative="1">
+      <w:start w:val="1"/>
+      <w:numFmt w:val="decimal"/>
+      <w:lvlText w:val="%4."/>
+      <w:lvlJc w:val="left"/>
+      <w:pPr>
+        <w:ind w:left="2880" w:hanging="360"/>
+      </w:pPr>
+    </w:lvl>
+    <w:lvl w:ilvl="4" w:tplc="08090019" w:tentative="1">
+      <w:start w:val="1"/>
+      <w:numFmt w:val="lowerLetter"/>
+      <w:lvlText w:val="%5."/>
+      <w:lvlJc w:val="left"/>
+      <w:pPr>
+        <w:ind w:left="3600" w:hanging="360"/>
+      </w:pPr>
+    </w:lvl>
+    <w:lvl w:ilvl="5" w:tplc="0809001B" w:tentative="1">
+      <w:start w:val="1"/>
+      <w:numFmt w:val="lowerRoman"/>
+      <w:lvlText w:val="%6."/>
+      <w:lvlJc w:val="right"/>
+      <w:pPr>
+        <w:ind w:left="4320" w:hanging="180"/>
+      </w:pPr>
+    </w:lvl>
+    <w:lvl w:ilvl="6" w:tplc="0809000F" w:tentative="1">
+      <w:start w:val="1"/>
+      <w:numFmt w:val="decimal"/>
+      <w:lvlText w:val="%7."/>
+      <w:lvlJc w:val="left"/>
+      <w:pPr>
+        <w:ind w:left="5040" w:hanging="360"/>
+      </w:pPr>
+    </w:lvl>
+    <w:lvl w:ilvl="7" w:tplc="08090019" w:tentative="1">
+      <w:start w:val="1"/>
+      <w:numFmt w:val="lowerLetter"/>
+      <w:lvlText w:val="%8."/>
+      <w:lvlJc w:val="left"/>
+      <w:pPr>
+        <w:ind w:left="5760" w:hanging="360"/>
+      </w:pPr>
+    </w:lvl>
+    <w:lvl w:ilvl="8" w:tplc="0809001B" w:tentative="1">
+      <w:start w:val="1"/>
+      <w:numFmt w:val="lowerRoman"/>
+      <w:lvlText w:val="%9."/>
+      <w:lvlJc w:val="right"/>
+      <w:pPr>
+        <w:ind w:left="6480" w:hanging="180"/>
+      </w:pPr>
+    </w:lvl>
+  </w:abstractNum>
+  <w:abstractNum w:abstractNumId="3" w15:restartNumberingAfterBreak="0">
     <w:nsid w:val="5FA516AC"/>
     <w:multiLevelType w:val="hybridMultilevel"/>
     <w:tmpl w:val="022242C6"/>
@@ -3145,7 +6346,7 @@
       </w:rPr>
     </w:lvl>
   </w:abstractNum>
-  <w:abstractNum w:abstractNumId="3" w15:restartNumberingAfterBreak="0">
+  <w:abstractNum w:abstractNumId="4" w15:restartNumberingAfterBreak="0">
     <w:nsid w:val="63C6702D"/>
     <w:multiLevelType w:val="hybridMultilevel"/>
     <w:tmpl w:val="45B007A0"/>
@@ -3234,7 +6435,7 @@
       </w:pPr>
     </w:lvl>
   </w:abstractNum>
-  <w:abstractNum w:abstractNumId="4" w15:restartNumberingAfterBreak="0">
+  <w:abstractNum w:abstractNumId="5" w15:restartNumberingAfterBreak="0">
     <w:nsid w:val="73FA1C5F"/>
     <w:multiLevelType w:val="hybridMultilevel"/>
     <w:tmpl w:val="22FA12C8"/>
@@ -3349,10 +6550,10 @@
     </w:lvl>
   </w:abstractNum>
   <w:num w:numId="1">
-    <w:abstractNumId w:val="4"/>
+    <w:abstractNumId w:val="5"/>
   </w:num>
   <w:num w:numId="2">
-    <w:abstractNumId w:val="2"/>
+    <w:abstractNumId w:val="3"/>
   </w:num>
   <w:num w:numId="3">
     <w:abstractNumId w:val="1"/>
@@ -3361,7 +6562,10 @@
     <w:abstractNumId w:val="0"/>
   </w:num>
   <w:num w:numId="5">
-    <w:abstractNumId w:val="3"/>
+    <w:abstractNumId w:val="4"/>
+  </w:num>
+  <w:num w:numId="6">
+    <w:abstractNumId w:val="2"/>
   </w:num>
 </w:numbering>
 </file>
@@ -3764,7 +6968,7 @@
   <w:style w:type="paragraph" w:default="1" w:styleId="Normal">
     <w:name w:val="Normal"/>
     <w:qFormat/>
-    <w:rsid w:val="004D749E"/>
+    <w:rsid w:val="0055038B"/>
     <w:pPr>
       <w:jc w:val="both"/>
     </w:pPr>

</xml_diff>